<commit_message>
Table Extraction and Batch Level Template Support
</commit_message>
<xml_diff>
--- a/Release/DataCapSmartExport_v1.0.docx
+++ b/Release/DataCapSmartExport_v1.0.docx
@@ -1934,10 +1934,19 @@
         <w:rPr>
           <w:lang w:val="en-US"/>
         </w:rPr>
-        <w:t xml:space="preserve"> </w:t>
-      </w:r>
-      <w:r>
-        <w:t>The action can be associated at any level in the document hierarchy. With respect to the workflow, the ruleset is usually associated at the export phase.</w:t>
+        <w:t xml:space="preserve"> The action can be associated at various levels of the DCO hierarchy depending on the need and is </w:t>
+      </w:r>
+      <w:r>
+        <w:rPr>
+          <w:lang w:val="en-US"/>
+        </w:rPr>
+        <w:t xml:space="preserve">generally </w:t>
+      </w:r>
+      <w:r>
+        <w:rPr>
+          <w:lang w:val="en-US"/>
+        </w:rPr>
+        <w:t xml:space="preserve">tied to the export step of the DataCap workflow. </w:t>
       </w:r>
       <w:r>
         <w:rPr>
@@ -2095,6 +2104,62 @@
         </w:rPr>
         <w:t>Unzip the deployment bundle</w:t>
       </w:r>
+      <w:r>
+        <w:rPr>
+          <w:lang w:val="en-US"/>
+        </w:rPr>
+        <w:t xml:space="preserve"> and take</w:t>
+      </w:r>
+      <w:r>
+        <w:rPr>
+          <w:lang w:val="en-US"/>
+        </w:rPr>
+        <w:t xml:space="preserve"> the “SmartExportTemplate</w:t>
+      </w:r>
+      <w:r>
+        <w:rPr>
+          <w:lang w:val="en-US"/>
+        </w:rPr>
+        <w:t>s</w:t>
+      </w:r>
+      <w:r>
+        <w:rPr>
+          <w:lang w:val="en-US"/>
+        </w:rPr>
+        <w:t>.dll” file from the unzipped folder</w:t>
+      </w:r>
+      <w:r>
+        <w:rPr>
+          <w:lang w:val="en-US"/>
+        </w:rPr>
+        <w:t xml:space="preserve"> or based on the </w:t>
+      </w:r>
+      <w:proofErr w:type="spellStart"/>
+      <w:r>
+        <w:rPr>
+          <w:lang w:val="en-US"/>
+        </w:rPr>
+        <w:t>Datacap</w:t>
+      </w:r>
+      <w:proofErr w:type="spellEnd"/>
+      <w:r>
+        <w:rPr>
+          <w:lang w:val="en-US"/>
+        </w:rPr>
+        <w:t xml:space="preserve"> version download the DLL from </w:t>
+      </w:r>
+      <w:r>
+        <w:rPr>
+          <w:lang w:val="en-US"/>
+        </w:rPr>
+        <w:t>https://github.com/IBM/DATACAP-SMART-EXPORT/Release</w:t>
+      </w:r>
+      <w:r>
+        <w:rPr>
+          <w:lang w:val="en-US"/>
+        </w:rPr>
+        <w:t>/Binaries/&lt;Datacap_Version&gt;/</w:t>
+      </w:r>
     </w:p>
     <w:p>
       <w:pPr>
@@ -2112,19 +2177,21 @@
         <w:rPr>
           <w:lang w:val="en-US"/>
         </w:rPr>
-        <w:t>Copy the “SmartExportTemplate</w:t>
-      </w:r>
-      <w:r>
-        <w:rPr>
-          <w:lang w:val="en-US"/>
-        </w:rPr>
-        <w:t>s</w:t>
-      </w:r>
-      <w:r>
-        <w:rPr>
-          <w:lang w:val="en-US"/>
-        </w:rPr>
-        <w:t>.dll” file from the unzipped folder into “&lt;</w:t>
+        <w:t xml:space="preserve">Copy the </w:t>
+      </w:r>
+      <w:proofErr w:type="spellStart"/>
+      <w:r>
+        <w:rPr>
+          <w:lang w:val="en-US"/>
+        </w:rPr>
+        <w:t>dll</w:t>
+      </w:r>
+      <w:proofErr w:type="spellEnd"/>
+      <w:r>
+        <w:rPr>
+          <w:lang w:val="en-US"/>
+        </w:rPr>
+        <w:t xml:space="preserve"> into “&lt;</w:t>
       </w:r>
       <w:proofErr w:type="spellStart"/>
       <w:r>
@@ -2244,6 +2311,7 @@
         <w:rPr>
           <w:lang w:val="en-US"/>
         </w:rPr>
+        <w:lastRenderedPageBreak/>
         <w:t xml:space="preserve">Backup your existing SmartExportTemplates.dll file </w:t>
       </w:r>
     </w:p>
@@ -2263,7 +2331,6 @@
         <w:rPr>
           <w:lang w:val="en-US"/>
         </w:rPr>
-        <w:lastRenderedPageBreak/>
         <w:t>Follow installation steps to deploy a new version of the “SmartExportTemplates.dll” file</w:t>
       </w:r>
     </w:p>
@@ -2496,6 +2563,7 @@
         <w:t>All supported tags are expected to be between the default start and end tags viz., &lt;</w:t>
       </w:r>
       <w:proofErr w:type="spellStart"/>
+      <w:proofErr w:type="gramStart"/>
       <w:r>
         <w:rPr>
           <w:lang w:val="en-US"/>
@@ -2503,6 +2571,7 @@
         <w:t>se:smartexport</w:t>
       </w:r>
       <w:proofErr w:type="spellEnd"/>
+      <w:proofErr w:type="gramEnd"/>
       <w:r>
         <w:rPr>
           <w:lang w:val="en-US"/>
@@ -2521,7 +2590,14 @@
         <w:rPr>
           <w:lang w:val="en-US"/>
         </w:rPr>
-        <w:t xml:space="preserve">&gt; respectively. A set of control parameters allows the selection of filename and extension, locale etc. The tags are self-contained units which means a tag is evaluated on its whole and the expected output of such a tag is immediately written to the output buffer. There is no </w:t>
+        <w:t xml:space="preserve">&gt; respectively. A set of control parameters allows the selection of filename and extension, locale etc. The tags are self-contained units which means a tag is evaluated on its whole and </w:t>
+      </w:r>
+      <w:r>
+        <w:rPr>
+          <w:lang w:val="en-US"/>
+        </w:rPr>
+        <w:lastRenderedPageBreak/>
+        <w:t xml:space="preserve">the expected output of such a tag is immediately written to the output buffer. There is no </w:t>
       </w:r>
       <w:r>
         <w:rPr>
@@ -2533,16 +2609,10 @@
         <w:rPr>
           <w:lang w:val="en-US"/>
         </w:rPr>
-        <w:t xml:space="preserve"> between preceding and succeeding base tags which </w:t>
-      </w:r>
-      <w:r>
-        <w:rPr>
-          <w:lang w:val="en-US"/>
-        </w:rPr>
-        <w:lastRenderedPageBreak/>
-        <w:t>are direct children of the &lt;</w:t>
-      </w:r>
-      <w:proofErr w:type="spellStart"/>
+        <w:t xml:space="preserve"> between preceding and succeeding base tags which are direct children of the &lt;</w:t>
+      </w:r>
+      <w:proofErr w:type="spellStart"/>
+      <w:proofErr w:type="gramStart"/>
       <w:r>
         <w:rPr>
           <w:lang w:val="en-US"/>
@@ -2550,6 +2620,7 @@
         <w:t>se:smartexport</w:t>
       </w:r>
       <w:proofErr w:type="spellEnd"/>
+      <w:proofErr w:type="gramEnd"/>
       <w:r>
         <w:rPr>
           <w:lang w:val="en-US"/>
@@ -2824,6 +2895,7 @@
               </w:rPr>
             </w:pPr>
             <w:proofErr w:type="spellStart"/>
+            <w:proofErr w:type="gramStart"/>
             <w:r>
               <w:rPr>
                 <w:lang w:val="en-US"/>
@@ -2831,6 +2903,7 @@
               <w:t>se:appendToFile</w:t>
             </w:r>
             <w:proofErr w:type="spellEnd"/>
+            <w:proofErr w:type="gramEnd"/>
           </w:p>
         </w:tc>
         <w:tc>
@@ -2990,6 +3063,7 @@
               </w:rPr>
             </w:pPr>
             <w:proofErr w:type="spellStart"/>
+            <w:proofErr w:type="gramStart"/>
             <w:r>
               <w:rPr>
                 <w:lang w:val="en-US"/>
@@ -2997,6 +3071,7 @@
               <w:t>se:smartParam</w:t>
             </w:r>
             <w:proofErr w:type="spellEnd"/>
+            <w:proofErr w:type="gramEnd"/>
           </w:p>
         </w:tc>
         <w:tc>
@@ -3035,6 +3110,7 @@
               </w:rPr>
             </w:pPr>
             <w:proofErr w:type="spellStart"/>
+            <w:proofErr w:type="gramStart"/>
             <w:r>
               <w:rPr>
                 <w:lang w:val="en-US"/>
@@ -3042,6 +3118,7 @@
               <w:t>se:locale</w:t>
             </w:r>
             <w:proofErr w:type="spellEnd"/>
+            <w:proofErr w:type="gramEnd"/>
           </w:p>
         </w:tc>
         <w:tc>
@@ -3101,6 +3178,7 @@
               </w:rPr>
             </w:pPr>
             <w:proofErr w:type="spellStart"/>
+            <w:proofErr w:type="gramStart"/>
             <w:r>
               <w:rPr>
                 <w:lang w:val="en-US"/>
@@ -3108,6 +3186,7 @@
               <w:t>se:smartParam</w:t>
             </w:r>
             <w:proofErr w:type="spellEnd"/>
+            <w:proofErr w:type="gramEnd"/>
           </w:p>
         </w:tc>
         <w:tc>
@@ -3146,6 +3225,7 @@
               </w:rPr>
             </w:pPr>
             <w:proofErr w:type="spellStart"/>
+            <w:proofErr w:type="gramStart"/>
             <w:r>
               <w:rPr>
                 <w:lang w:val="en-US"/>
@@ -3153,6 +3233,7 @@
               <w:t>se:filename</w:t>
             </w:r>
             <w:proofErr w:type="spellEnd"/>
+            <w:proofErr w:type="gramEnd"/>
           </w:p>
         </w:tc>
         <w:tc>
@@ -3212,6 +3293,7 @@
               </w:rPr>
             </w:pPr>
             <w:proofErr w:type="spellStart"/>
+            <w:proofErr w:type="gramStart"/>
             <w:r>
               <w:rPr>
                 <w:lang w:val="en-US"/>
@@ -3219,6 +3301,7 @@
               <w:t>se:smartParam</w:t>
             </w:r>
             <w:proofErr w:type="spellEnd"/>
+            <w:proofErr w:type="gramEnd"/>
           </w:p>
         </w:tc>
         <w:tc>
@@ -3397,8 +3480,16 @@
               <w:rPr>
                 <w:lang w:val="en-US"/>
               </w:rPr>
-              <w:t>Used to specify the maximum lines which is stored in memory. After the max lines is reached ,</w:t>
+              <w:t xml:space="preserve">Used to specify the maximum lines which is stored in memory. After the max lines is </w:t>
             </w:r>
+            <w:proofErr w:type="gramStart"/>
+            <w:r>
+              <w:rPr>
+                <w:lang w:val="en-US"/>
+              </w:rPr>
+              <w:t>reached ,</w:t>
+            </w:r>
+            <w:proofErr w:type="gramEnd"/>
             <w:r>
               <w:rPr>
                 <w:lang w:val="en-US"/>
@@ -3409,21 +3500,7 @@
               <w:rPr>
                 <w:lang w:val="en-US"/>
               </w:rPr>
-              <w:t xml:space="preserve">data is to </w:t>
-            </w:r>
-            <w:proofErr w:type="gramStart"/>
-            <w:r>
-              <w:rPr>
-                <w:lang w:val="en-US"/>
-              </w:rPr>
-              <w:t>flushed</w:t>
-            </w:r>
-            <w:proofErr w:type="gramEnd"/>
-            <w:r>
-              <w:rPr>
-                <w:lang w:val="en-US"/>
-              </w:rPr>
-              <w:t xml:space="preserve"> to temporary file </w:t>
+              <w:t xml:space="preserve">data is to flushed to temporary file </w:t>
             </w:r>
             <w:r>
               <w:rPr>
@@ -3696,6 +3773,7 @@
               </w:rPr>
             </w:pPr>
             <w:proofErr w:type="spellStart"/>
+            <w:proofErr w:type="gramStart"/>
             <w:r>
               <w:rPr>
                 <w:lang w:val="en-US"/>
@@ -3704,6 +3782,7 @@
               <w:t>se:smartexport</w:t>
             </w:r>
             <w:proofErr w:type="spellEnd"/>
+            <w:proofErr w:type="gramEnd"/>
           </w:p>
         </w:tc>
         <w:tc>
@@ -3938,6 +4017,7 @@
               </w:rPr>
             </w:pPr>
             <w:proofErr w:type="spellStart"/>
+            <w:proofErr w:type="gramStart"/>
             <w:r>
               <w:rPr>
                 <w:lang w:val="en-US"/>
@@ -3945,6 +4025,7 @@
               <w:t>se:comma</w:t>
             </w:r>
             <w:proofErr w:type="spellEnd"/>
+            <w:proofErr w:type="gramEnd"/>
           </w:p>
           <w:p>
             <w:pPr>
@@ -3955,6 +4036,7 @@
               </w:rPr>
             </w:pPr>
             <w:proofErr w:type="spellStart"/>
+            <w:proofErr w:type="gramStart"/>
             <w:r>
               <w:rPr>
                 <w:lang w:val="en-US"/>
@@ -3962,6 +4044,7 @@
               <w:t>se:smartParam</w:t>
             </w:r>
             <w:proofErr w:type="spellEnd"/>
+            <w:proofErr w:type="gramEnd"/>
           </w:p>
           <w:p>
             <w:pPr>
@@ -4209,6 +4292,7 @@
               </w:rPr>
             </w:pPr>
             <w:proofErr w:type="spellStart"/>
+            <w:proofErr w:type="gramStart"/>
             <w:r>
               <w:rPr>
                 <w:lang w:val="en-US"/>
@@ -4216,6 +4300,7 @@
               <w:t>se:comma</w:t>
             </w:r>
             <w:proofErr w:type="spellEnd"/>
+            <w:proofErr w:type="gramEnd"/>
           </w:p>
         </w:tc>
         <w:tc>
@@ -4301,6 +4386,7 @@
               </w:rPr>
             </w:pPr>
             <w:proofErr w:type="spellStart"/>
+            <w:proofErr w:type="gramStart"/>
             <w:r>
               <w:rPr>
                 <w:lang w:val="en-US"/>
@@ -4308,6 +4394,7 @@
               <w:t>se:if</w:t>
             </w:r>
             <w:proofErr w:type="spellEnd"/>
+            <w:proofErr w:type="gramEnd"/>
           </w:p>
         </w:tc>
         <w:tc>
@@ -4401,6 +4488,7 @@
               </w:rPr>
             </w:pPr>
             <w:proofErr w:type="spellStart"/>
+            <w:proofErr w:type="gramStart"/>
             <w:r>
               <w:rPr>
                 <w:lang w:val="en-US"/>
@@ -4408,6 +4496,7 @@
               <w:t>se:elsif</w:t>
             </w:r>
             <w:proofErr w:type="spellEnd"/>
+            <w:proofErr w:type="gramEnd"/>
           </w:p>
           <w:p>
             <w:pPr>
@@ -4417,6 +4506,7 @@
               </w:rPr>
             </w:pPr>
             <w:proofErr w:type="spellStart"/>
+            <w:proofErr w:type="gramStart"/>
             <w:r>
               <w:rPr>
                 <w:lang w:val="en-US"/>
@@ -4424,6 +4514,7 @@
               <w:t>se:else</w:t>
             </w:r>
             <w:proofErr w:type="spellEnd"/>
+            <w:proofErr w:type="gramEnd"/>
           </w:p>
           <w:p>
             <w:pPr>
@@ -4449,6 +4540,7 @@
               </w:rPr>
             </w:pPr>
             <w:proofErr w:type="spellStart"/>
+            <w:proofErr w:type="gramStart"/>
             <w:r>
               <w:rPr>
                 <w:lang w:val="en-US"/>
@@ -4456,6 +4548,7 @@
               <w:t>se:if</w:t>
             </w:r>
             <w:proofErr w:type="spellEnd"/>
+            <w:proofErr w:type="gramEnd"/>
           </w:p>
           <w:p>
             <w:pPr>
@@ -4465,11 +4558,19 @@
               </w:rPr>
             </w:pPr>
             <w:proofErr w:type="spellStart"/>
+            <w:proofErr w:type="gramStart"/>
             <w:r>
               <w:rPr>
                 <w:lang w:val="en-US"/>
               </w:rPr>
-              <w:t>se:for-each</w:t>
+              <w:t>se:for</w:t>
+            </w:r>
+            <w:proofErr w:type="gramEnd"/>
+            <w:r>
+              <w:rPr>
+                <w:lang w:val="en-US"/>
+              </w:rPr>
+              <w:t>-each</w:t>
             </w:r>
             <w:proofErr w:type="spellEnd"/>
           </w:p>
@@ -4508,6 +4609,7 @@
               </w:rPr>
             </w:pPr>
             <w:proofErr w:type="spellStart"/>
+            <w:proofErr w:type="gramStart"/>
             <w:r>
               <w:rPr>
                 <w:lang w:val="en-US"/>
@@ -4515,6 +4617,7 @@
               <w:t>se:elsif</w:t>
             </w:r>
             <w:proofErr w:type="spellEnd"/>
+            <w:proofErr w:type="gramEnd"/>
           </w:p>
         </w:tc>
         <w:tc>
@@ -4593,6 +4696,7 @@
               </w:rPr>
             </w:pPr>
             <w:proofErr w:type="spellStart"/>
+            <w:proofErr w:type="gramStart"/>
             <w:r>
               <w:rPr>
                 <w:lang w:val="en-US"/>
@@ -4600,6 +4704,7 @@
               <w:t>se:if</w:t>
             </w:r>
             <w:proofErr w:type="spellEnd"/>
+            <w:proofErr w:type="gramEnd"/>
           </w:p>
           <w:p>
             <w:pPr>
@@ -4609,11 +4714,19 @@
               </w:rPr>
             </w:pPr>
             <w:proofErr w:type="spellStart"/>
+            <w:proofErr w:type="gramStart"/>
             <w:r>
               <w:rPr>
                 <w:lang w:val="en-US"/>
               </w:rPr>
-              <w:t>se:for-each</w:t>
+              <w:t>se:for</w:t>
+            </w:r>
+            <w:proofErr w:type="gramEnd"/>
+            <w:r>
+              <w:rPr>
+                <w:lang w:val="en-US"/>
+              </w:rPr>
+              <w:t>-each</w:t>
             </w:r>
             <w:proofErr w:type="spellEnd"/>
           </w:p>
@@ -4652,6 +4765,7 @@
               </w:rPr>
             </w:pPr>
             <w:proofErr w:type="spellStart"/>
+            <w:proofErr w:type="gramStart"/>
             <w:r>
               <w:rPr>
                 <w:lang w:val="en-US"/>
@@ -4659,6 +4773,7 @@
               <w:t>se:else</w:t>
             </w:r>
             <w:proofErr w:type="spellEnd"/>
+            <w:proofErr w:type="gramEnd"/>
           </w:p>
         </w:tc>
         <w:tc>
@@ -4730,6 +4845,7 @@
               </w:rPr>
             </w:pPr>
             <w:proofErr w:type="spellStart"/>
+            <w:proofErr w:type="gramStart"/>
             <w:r>
               <w:rPr>
                 <w:lang w:val="en-US"/>
@@ -4737,6 +4853,7 @@
               <w:t>se:if</w:t>
             </w:r>
             <w:proofErr w:type="spellEnd"/>
+            <w:proofErr w:type="gramEnd"/>
           </w:p>
           <w:p>
             <w:pPr>
@@ -4746,11 +4863,19 @@
               </w:rPr>
             </w:pPr>
             <w:proofErr w:type="spellStart"/>
+            <w:proofErr w:type="gramStart"/>
             <w:r>
               <w:rPr>
                 <w:lang w:val="en-US"/>
               </w:rPr>
-              <w:t>se:for-each</w:t>
+              <w:t>se:for</w:t>
+            </w:r>
+            <w:proofErr w:type="gramEnd"/>
+            <w:r>
+              <w:rPr>
+                <w:lang w:val="en-US"/>
+              </w:rPr>
+              <w:t>-each</w:t>
             </w:r>
             <w:proofErr w:type="spellEnd"/>
           </w:p>
@@ -4789,11 +4914,19 @@
               </w:rPr>
             </w:pPr>
             <w:proofErr w:type="spellStart"/>
+            <w:proofErr w:type="gramStart"/>
             <w:r>
               <w:rPr>
                 <w:lang w:val="en-US"/>
               </w:rPr>
-              <w:t>se:for-each</w:t>
+              <w:t>se:for</w:t>
+            </w:r>
+            <w:proofErr w:type="gramEnd"/>
+            <w:r>
+              <w:rPr>
+                <w:lang w:val="en-US"/>
+              </w:rPr>
+              <w:t>-each</w:t>
             </w:r>
             <w:proofErr w:type="spellEnd"/>
           </w:p>
@@ -4952,6 +5085,7 @@
               </w:rPr>
             </w:pPr>
             <w:proofErr w:type="spellStart"/>
+            <w:proofErr w:type="gramStart"/>
             <w:r>
               <w:rPr>
                 <w:lang w:val="en-US"/>
@@ -4959,6 +5093,7 @@
               <w:t>se:if</w:t>
             </w:r>
             <w:proofErr w:type="spellEnd"/>
+            <w:proofErr w:type="gramEnd"/>
           </w:p>
           <w:p>
             <w:pPr>
@@ -4984,11 +5119,19 @@
               </w:rPr>
             </w:pPr>
             <w:proofErr w:type="spellStart"/>
+            <w:proofErr w:type="gramStart"/>
             <w:r>
               <w:rPr>
                 <w:lang w:val="en-US"/>
               </w:rPr>
-              <w:t>se:for-each</w:t>
+              <w:t>se:for</w:t>
+            </w:r>
+            <w:proofErr w:type="gramEnd"/>
+            <w:r>
+              <w:rPr>
+                <w:lang w:val="en-US"/>
+              </w:rPr>
+              <w:t>-each</w:t>
             </w:r>
             <w:proofErr w:type="spellEnd"/>
           </w:p>
@@ -5030,6 +5173,7 @@
               </w:rPr>
             </w:pPr>
             <w:proofErr w:type="spellStart"/>
+            <w:proofErr w:type="gramStart"/>
             <w:r>
               <w:rPr>
                 <w:lang w:val="en-US"/>
@@ -5037,6 +5181,7 @@
               <w:t>se:smartParam</w:t>
             </w:r>
             <w:proofErr w:type="spellEnd"/>
+            <w:proofErr w:type="gramEnd"/>
           </w:p>
         </w:tc>
         <w:tc>
@@ -5105,6 +5250,7 @@
               <w:t>&lt;</w:t>
             </w:r>
             <w:proofErr w:type="spellStart"/>
+            <w:proofErr w:type="gramStart"/>
             <w:r>
               <w:rPr>
                 <w:lang w:val="en-US"/>
@@ -5112,6 +5258,7 @@
               <w:t>se:smartParam</w:t>
             </w:r>
             <w:proofErr w:type="spellEnd"/>
+            <w:proofErr w:type="gramEnd"/>
             <w:r>
               <w:rPr>
                 <w:lang w:val="en-US"/>
@@ -5388,6 +5535,7 @@
         <w:t>&lt;</w:t>
       </w:r>
       <w:proofErr w:type="spellStart"/>
+      <w:proofErr w:type="gramStart"/>
       <w:r>
         <w:rPr>
           <w:rFonts w:ascii="Lucida Console" w:hAnsi="Lucida Console"/>
@@ -5398,6 +5546,7 @@
         <w:t>se:smartexport</w:t>
       </w:r>
       <w:proofErr w:type="spellEnd"/>
+      <w:proofErr w:type="gramEnd"/>
       <w:r>
         <w:rPr>
           <w:rFonts w:ascii="Lucida Console" w:hAnsi="Lucida Console"/>
@@ -5450,6 +5599,7 @@
         <w:t xml:space="preserve">  &lt;</w:t>
       </w:r>
       <w:proofErr w:type="spellStart"/>
+      <w:proofErr w:type="gramStart"/>
       <w:r>
         <w:rPr>
           <w:rFonts w:ascii="Lucida Console" w:hAnsi="Lucida Console"/>
@@ -5460,6 +5610,7 @@
         <w:t>se:appendToFile</w:t>
       </w:r>
       <w:proofErr w:type="spellEnd"/>
+      <w:proofErr w:type="gramEnd"/>
       <w:r>
         <w:rPr>
           <w:rFonts w:ascii="Lucida Console" w:hAnsi="Lucida Console"/>
@@ -5512,6 +5663,7 @@
         <w:t xml:space="preserve">  &lt;</w:t>
       </w:r>
       <w:proofErr w:type="spellStart"/>
+      <w:proofErr w:type="gramStart"/>
       <w:r>
         <w:rPr>
           <w:rFonts w:ascii="Lucida Console" w:hAnsi="Lucida Console"/>
@@ -5522,6 +5674,7 @@
         <w:t>se:locale</w:t>
       </w:r>
       <w:proofErr w:type="spellEnd"/>
+      <w:proofErr w:type="gramEnd"/>
       <w:r>
         <w:rPr>
           <w:rFonts w:ascii="Lucida Console" w:hAnsi="Lucida Console"/>
@@ -5594,6 +5747,7 @@
         <w:t xml:space="preserve">  &lt;</w:t>
       </w:r>
       <w:proofErr w:type="spellStart"/>
+      <w:proofErr w:type="gramStart"/>
       <w:r>
         <w:rPr>
           <w:rFonts w:ascii="Lucida Console" w:hAnsi="Lucida Console"/>
@@ -5604,6 +5758,7 @@
         <w:t>se:filename</w:t>
       </w:r>
       <w:proofErr w:type="spellEnd"/>
+      <w:proofErr w:type="gramEnd"/>
       <w:r>
         <w:rPr>
           <w:rFonts w:ascii="Lucida Console" w:hAnsi="Lucida Console"/>
@@ -5676,6 +5831,7 @@
         <w:t xml:space="preserve">  &lt;</w:t>
       </w:r>
       <w:proofErr w:type="spellStart"/>
+      <w:proofErr w:type="gramStart"/>
       <w:r>
         <w:rPr>
           <w:rFonts w:ascii="Lucida Console" w:hAnsi="Lucida Console"/>
@@ -5686,6 +5842,7 @@
         <w:t>se:fileext</w:t>
       </w:r>
       <w:proofErr w:type="spellEnd"/>
+      <w:proofErr w:type="gramEnd"/>
       <w:r>
         <w:rPr>
           <w:rFonts w:ascii="Lucida Console" w:hAnsi="Lucida Console"/>
@@ -5738,6 +5895,7 @@
         <w:t xml:space="preserve">  &lt;</w:t>
       </w:r>
       <w:proofErr w:type="spellStart"/>
+      <w:proofErr w:type="gramStart"/>
       <w:r>
         <w:rPr>
           <w:rFonts w:ascii="Lucida Console" w:hAnsi="Lucida Console"/>
@@ -5748,6 +5906,7 @@
         <w:t>se:outputFolder</w:t>
       </w:r>
       <w:proofErr w:type="spellEnd"/>
+      <w:proofErr w:type="gramEnd"/>
       <w:r>
         <w:rPr>
           <w:rFonts w:ascii="Lucida Console" w:hAnsi="Lucida Console"/>
@@ -5879,7 +6038,27 @@
           <w:szCs w:val="16"/>
           <w:lang w:val="en-US"/>
         </w:rPr>
-        <w:t xml:space="preserve"> select="[DCO].[Flight].[</w:t>
+        <w:t xml:space="preserve"> select="[DCO</w:t>
+      </w:r>
+      <w:proofErr w:type="gramStart"/>
+      <w:r>
+        <w:rPr>
+          <w:rFonts w:ascii="Lucida Console" w:hAnsi="Lucida Console"/>
+          <w:sz w:val="16"/>
+          <w:szCs w:val="16"/>
+          <w:lang w:val="en-US"/>
+        </w:rPr>
+        <w:t>].[</w:t>
+      </w:r>
+      <w:proofErr w:type="gramEnd"/>
+      <w:r>
+        <w:rPr>
+          <w:rFonts w:ascii="Lucida Console" w:hAnsi="Lucida Console"/>
+          <w:sz w:val="16"/>
+          <w:szCs w:val="16"/>
+          <w:lang w:val="en-US"/>
+        </w:rPr>
+        <w:t>Flight].[</w:t>
       </w:r>
       <w:proofErr w:type="spellStart"/>
       <w:r>
@@ -5966,6 +6145,7 @@
         <w:t>&lt;/</w:t>
       </w:r>
       <w:proofErr w:type="spellStart"/>
+      <w:proofErr w:type="gramStart"/>
       <w:r>
         <w:rPr>
           <w:rFonts w:ascii="Lucida Console" w:hAnsi="Lucida Console"/>
@@ -5976,6 +6156,7 @@
         <w:t>se:smartexport</w:t>
       </w:r>
       <w:proofErr w:type="spellEnd"/>
+      <w:proofErr w:type="gramEnd"/>
       <w:r>
         <w:rPr>
           <w:rFonts w:ascii="Lucida Console" w:hAnsi="Lucida Console"/>
@@ -6117,6 +6298,7 @@
         <w:t>&lt;</w:t>
       </w:r>
       <w:proofErr w:type="spellStart"/>
+      <w:proofErr w:type="gramStart"/>
       <w:r>
         <w:rPr>
           <w:rFonts w:ascii="Lucida Console" w:hAnsi="Lucida Console"/>
@@ -6127,6 +6309,7 @@
         <w:t>se:smartexport</w:t>
       </w:r>
       <w:proofErr w:type="spellEnd"/>
+      <w:proofErr w:type="gramEnd"/>
       <w:r>
         <w:rPr>
           <w:rFonts w:ascii="Lucida Console" w:hAnsi="Lucida Console"/>
@@ -6179,6 +6362,7 @@
         <w:t xml:space="preserve">  &lt;</w:t>
       </w:r>
       <w:proofErr w:type="spellStart"/>
+      <w:proofErr w:type="gramStart"/>
       <w:r>
         <w:rPr>
           <w:rFonts w:ascii="Lucida Console" w:hAnsi="Lucida Console"/>
@@ -6189,6 +6373,7 @@
         <w:t>se:appendToFile</w:t>
       </w:r>
       <w:proofErr w:type="spellEnd"/>
+      <w:proofErr w:type="gramEnd"/>
       <w:r>
         <w:rPr>
           <w:rFonts w:ascii="Lucida Console" w:hAnsi="Lucida Console"/>
@@ -6241,6 +6426,7 @@
         <w:t xml:space="preserve">  &lt;</w:t>
       </w:r>
       <w:proofErr w:type="spellStart"/>
+      <w:proofErr w:type="gramStart"/>
       <w:r>
         <w:rPr>
           <w:rFonts w:ascii="Lucida Console" w:hAnsi="Lucida Console"/>
@@ -6251,6 +6437,7 @@
         <w:t>se:locale</w:t>
       </w:r>
       <w:proofErr w:type="spellEnd"/>
+      <w:proofErr w:type="gramEnd"/>
       <w:r>
         <w:rPr>
           <w:rFonts w:ascii="Lucida Console" w:hAnsi="Lucida Console"/>
@@ -6323,6 +6510,7 @@
         <w:t xml:space="preserve">  &lt;</w:t>
       </w:r>
       <w:proofErr w:type="spellStart"/>
+      <w:proofErr w:type="gramStart"/>
       <w:r>
         <w:rPr>
           <w:rFonts w:ascii="Lucida Console" w:hAnsi="Lucida Console"/>
@@ -6333,6 +6521,7 @@
         <w:t>se:filename</w:t>
       </w:r>
       <w:proofErr w:type="spellEnd"/>
+      <w:proofErr w:type="gramEnd"/>
       <w:r>
         <w:rPr>
           <w:rFonts w:ascii="Lucida Console" w:hAnsi="Lucida Console"/>
@@ -6405,6 +6594,7 @@
         <w:t xml:space="preserve">  &lt;</w:t>
       </w:r>
       <w:proofErr w:type="spellStart"/>
+      <w:proofErr w:type="gramStart"/>
       <w:r>
         <w:rPr>
           <w:rFonts w:ascii="Lucida Console" w:hAnsi="Lucida Console"/>
@@ -6415,6 +6605,7 @@
         <w:t>se:fileext</w:t>
       </w:r>
       <w:proofErr w:type="spellEnd"/>
+      <w:proofErr w:type="gramEnd"/>
       <w:r>
         <w:rPr>
           <w:rFonts w:ascii="Lucida Console" w:hAnsi="Lucida Console"/>
@@ -6467,6 +6658,7 @@
         <w:t xml:space="preserve">  &lt;</w:t>
       </w:r>
       <w:proofErr w:type="spellStart"/>
+      <w:proofErr w:type="gramStart"/>
       <w:r>
         <w:rPr>
           <w:rFonts w:ascii="Lucida Console" w:hAnsi="Lucida Console"/>
@@ -6477,6 +6669,7 @@
         <w:t>se:outputFolder</w:t>
       </w:r>
       <w:proofErr w:type="spellEnd"/>
+      <w:proofErr w:type="gramEnd"/>
       <w:r>
         <w:rPr>
           <w:rFonts w:ascii="Lucida Console" w:hAnsi="Lucida Console"/>
@@ -6591,6 +6784,7 @@
         <w:t xml:space="preserve">    &lt;</w:t>
       </w:r>
       <w:proofErr w:type="spellStart"/>
+      <w:proofErr w:type="gramStart"/>
       <w:r>
         <w:rPr>
           <w:rFonts w:ascii="Lucida Console" w:hAnsi="Lucida Console"/>
@@ -6601,6 +6795,7 @@
         <w:t>se:imagename</w:t>
       </w:r>
       <w:proofErr w:type="spellEnd"/>
+      <w:proofErr w:type="gramEnd"/>
       <w:r>
         <w:rPr>
           <w:rFonts w:ascii="Lucida Console" w:hAnsi="Lucida Console"/>
@@ -6670,7 +6865,27 @@
           <w:szCs w:val="16"/>
           <w:lang w:val="en-US"/>
         </w:rPr>
-        <w:t xml:space="preserve"> select="[DCO].[Flight].[</w:t>
+        <w:t xml:space="preserve"> select="[DCO</w:t>
+      </w:r>
+      <w:proofErr w:type="gramStart"/>
+      <w:r>
+        <w:rPr>
+          <w:rFonts w:ascii="Lucida Console" w:hAnsi="Lucida Console"/>
+          <w:sz w:val="16"/>
+          <w:szCs w:val="16"/>
+          <w:lang w:val="en-US"/>
+        </w:rPr>
+        <w:t>].[</w:t>
+      </w:r>
+      <w:proofErr w:type="gramEnd"/>
+      <w:r>
+        <w:rPr>
+          <w:rFonts w:ascii="Lucida Console" w:hAnsi="Lucida Console"/>
+          <w:sz w:val="16"/>
+          <w:szCs w:val="16"/>
+          <w:lang w:val="en-US"/>
+        </w:rPr>
+        <w:t>Flight].[</w:t>
       </w:r>
       <w:proofErr w:type="spellStart"/>
       <w:r>
@@ -6772,7 +6987,27 @@
           <w:szCs w:val="16"/>
           <w:lang w:val="en-US"/>
         </w:rPr>
-        <w:t xml:space="preserve"> select="[DCO].[Flight].[</w:t>
+        <w:t xml:space="preserve"> select="[DCO</w:t>
+      </w:r>
+      <w:proofErr w:type="gramStart"/>
+      <w:r>
+        <w:rPr>
+          <w:rFonts w:ascii="Lucida Console" w:hAnsi="Lucida Console"/>
+          <w:sz w:val="16"/>
+          <w:szCs w:val="16"/>
+          <w:lang w:val="en-US"/>
+        </w:rPr>
+        <w:t>].[</w:t>
+      </w:r>
+      <w:proofErr w:type="gramEnd"/>
+      <w:r>
+        <w:rPr>
+          <w:rFonts w:ascii="Lucida Console" w:hAnsi="Lucida Console"/>
+          <w:sz w:val="16"/>
+          <w:szCs w:val="16"/>
+          <w:lang w:val="en-US"/>
+        </w:rPr>
+        <w:t>Flight].[</w:t>
       </w:r>
       <w:proofErr w:type="spellStart"/>
       <w:r>
@@ -6874,7 +7109,27 @@
           <w:szCs w:val="16"/>
           <w:lang w:val="en-US"/>
         </w:rPr>
-        <w:t xml:space="preserve"> select="[DCO].[Flight].[</w:t>
+        <w:t xml:space="preserve"> select="[DCO</w:t>
+      </w:r>
+      <w:proofErr w:type="gramStart"/>
+      <w:r>
+        <w:rPr>
+          <w:rFonts w:ascii="Lucida Console" w:hAnsi="Lucida Console"/>
+          <w:sz w:val="16"/>
+          <w:szCs w:val="16"/>
+          <w:lang w:val="en-US"/>
+        </w:rPr>
+        <w:t>].[</w:t>
+      </w:r>
+      <w:proofErr w:type="gramEnd"/>
+      <w:r>
+        <w:rPr>
+          <w:rFonts w:ascii="Lucida Console" w:hAnsi="Lucida Console"/>
+          <w:sz w:val="16"/>
+          <w:szCs w:val="16"/>
+          <w:lang w:val="en-US"/>
+        </w:rPr>
+        <w:t>Flight].[</w:t>
       </w:r>
       <w:proofErr w:type="spellStart"/>
       <w:r>
@@ -6956,7 +7211,27 @@
           <w:szCs w:val="16"/>
           <w:lang w:val="en-US"/>
         </w:rPr>
-        <w:t xml:space="preserve"> select="[DCO].[Flight].[</w:t>
+        <w:t xml:space="preserve"> select="[DCO</w:t>
+      </w:r>
+      <w:proofErr w:type="gramStart"/>
+      <w:r>
+        <w:rPr>
+          <w:rFonts w:ascii="Lucida Console" w:hAnsi="Lucida Console"/>
+          <w:sz w:val="16"/>
+          <w:szCs w:val="16"/>
+          <w:lang w:val="en-US"/>
+        </w:rPr>
+        <w:t>].[</w:t>
+      </w:r>
+      <w:proofErr w:type="gramEnd"/>
+      <w:r>
+        <w:rPr>
+          <w:rFonts w:ascii="Lucida Console" w:hAnsi="Lucida Console"/>
+          <w:sz w:val="16"/>
+          <w:szCs w:val="16"/>
+          <w:lang w:val="en-US"/>
+        </w:rPr>
+        <w:t>Flight].[</w:t>
       </w:r>
       <w:proofErr w:type="spellStart"/>
       <w:r>
@@ -7063,6 +7338,7 @@
         <w:t>&lt;/</w:t>
       </w:r>
       <w:proofErr w:type="spellStart"/>
+      <w:proofErr w:type="gramStart"/>
       <w:r>
         <w:rPr>
           <w:rFonts w:ascii="Lucida Console" w:hAnsi="Lucida Console"/>
@@ -7073,6 +7349,7 @@
         <w:t>se:smartexport</w:t>
       </w:r>
       <w:proofErr w:type="spellEnd"/>
+      <w:proofErr w:type="gramEnd"/>
       <w:r>
         <w:rPr>
           <w:rFonts w:ascii="Lucida Console" w:hAnsi="Lucida Console"/>
@@ -7174,6 +7451,7 @@
         <w:t>&lt;</w:t>
       </w:r>
       <w:proofErr w:type="spellStart"/>
+      <w:proofErr w:type="gramStart"/>
       <w:r>
         <w:rPr>
           <w:rFonts w:ascii="Lucida Console" w:hAnsi="Lucida Console"/>
@@ -7184,6 +7462,7 @@
         <w:t>se:smartexport</w:t>
       </w:r>
       <w:proofErr w:type="spellEnd"/>
+      <w:proofErr w:type="gramEnd"/>
       <w:r>
         <w:rPr>
           <w:rFonts w:ascii="Lucida Console" w:hAnsi="Lucida Console"/>
@@ -7236,6 +7515,7 @@
         <w:t xml:space="preserve">  &lt;</w:t>
       </w:r>
       <w:proofErr w:type="spellStart"/>
+      <w:proofErr w:type="gramStart"/>
       <w:r>
         <w:rPr>
           <w:rFonts w:ascii="Lucida Console" w:hAnsi="Lucida Console"/>
@@ -7246,6 +7526,7 @@
         <w:t>se:appendToFile</w:t>
       </w:r>
       <w:proofErr w:type="spellEnd"/>
+      <w:proofErr w:type="gramEnd"/>
       <w:r>
         <w:rPr>
           <w:rFonts w:ascii="Lucida Console" w:hAnsi="Lucida Console"/>
@@ -7298,6 +7579,7 @@
         <w:t xml:space="preserve">  &lt;</w:t>
       </w:r>
       <w:proofErr w:type="spellStart"/>
+      <w:proofErr w:type="gramStart"/>
       <w:r>
         <w:rPr>
           <w:rFonts w:ascii="Lucida Console" w:hAnsi="Lucida Console"/>
@@ -7308,6 +7590,7 @@
         <w:t>se:locale</w:t>
       </w:r>
       <w:proofErr w:type="spellEnd"/>
+      <w:proofErr w:type="gramEnd"/>
       <w:r>
         <w:rPr>
           <w:rFonts w:ascii="Lucida Console" w:hAnsi="Lucida Console"/>
@@ -7380,6 +7663,7 @@
         <w:t xml:space="preserve">  &lt;</w:t>
       </w:r>
       <w:proofErr w:type="spellStart"/>
+      <w:proofErr w:type="gramStart"/>
       <w:r>
         <w:rPr>
           <w:rFonts w:ascii="Lucida Console" w:hAnsi="Lucida Console"/>
@@ -7390,6 +7674,7 @@
         <w:t>se:filename</w:t>
       </w:r>
       <w:proofErr w:type="spellEnd"/>
+      <w:proofErr w:type="gramEnd"/>
       <w:r>
         <w:rPr>
           <w:rFonts w:ascii="Lucida Console" w:hAnsi="Lucida Console"/>
@@ -7462,6 +7747,7 @@
         <w:t xml:space="preserve">  &lt;</w:t>
       </w:r>
       <w:proofErr w:type="spellStart"/>
+      <w:proofErr w:type="gramStart"/>
       <w:r>
         <w:rPr>
           <w:rFonts w:ascii="Lucida Console" w:hAnsi="Lucida Console"/>
@@ -7472,6 +7758,7 @@
         <w:t>se:fileext</w:t>
       </w:r>
       <w:proofErr w:type="spellEnd"/>
+      <w:proofErr w:type="gramEnd"/>
       <w:r>
         <w:rPr>
           <w:rFonts w:ascii="Lucida Console" w:hAnsi="Lucida Console"/>
@@ -7524,6 +7811,7 @@
         <w:t xml:space="preserve">  &lt;</w:t>
       </w:r>
       <w:proofErr w:type="spellStart"/>
+      <w:proofErr w:type="gramStart"/>
       <w:r>
         <w:rPr>
           <w:rFonts w:ascii="Lucida Console" w:hAnsi="Lucida Console"/>
@@ -7534,6 +7822,7 @@
         <w:t>se:outputFolder</w:t>
       </w:r>
       <w:proofErr w:type="spellEnd"/>
+      <w:proofErr w:type="gramEnd"/>
       <w:r>
         <w:rPr>
           <w:rFonts w:ascii="Lucida Console" w:hAnsi="Lucida Console"/>
@@ -7606,6 +7895,7 @@
         <w:t xml:space="preserve">  &lt;</w:t>
       </w:r>
       <w:proofErr w:type="spellStart"/>
+      <w:proofErr w:type="gramStart"/>
       <w:r>
         <w:rPr>
           <w:rFonts w:ascii="Lucida Console" w:hAnsi="Lucida Console"/>
@@ -7616,6 +7906,7 @@
         <w:t>se:if</w:t>
       </w:r>
       <w:proofErr w:type="spellEnd"/>
+      <w:proofErr w:type="gramEnd"/>
       <w:r>
         <w:rPr>
           <w:rFonts w:ascii="Lucida Console" w:hAnsi="Lucida Console"/>
@@ -7725,7 +8016,27 @@
           <w:szCs w:val="16"/>
           <w:lang w:val="en-US"/>
         </w:rPr>
-        <w:t xml:space="preserve"> select="[DCO].[Flight].[</w:t>
+        <w:t xml:space="preserve"> select="[DCO</w:t>
+      </w:r>
+      <w:proofErr w:type="gramStart"/>
+      <w:r>
+        <w:rPr>
+          <w:rFonts w:ascii="Lucida Console" w:hAnsi="Lucida Console"/>
+          <w:sz w:val="16"/>
+          <w:szCs w:val="16"/>
+          <w:lang w:val="en-US"/>
+        </w:rPr>
+        <w:t>].[</w:t>
+      </w:r>
+      <w:proofErr w:type="gramEnd"/>
+      <w:r>
+        <w:rPr>
+          <w:rFonts w:ascii="Lucida Console" w:hAnsi="Lucida Console"/>
+          <w:sz w:val="16"/>
+          <w:szCs w:val="16"/>
+          <w:lang w:val="en-US"/>
+        </w:rPr>
+        <w:t>Flight].[</w:t>
       </w:r>
       <w:proofErr w:type="spellStart"/>
       <w:r>
@@ -7847,7 +8158,27 @@
           <w:szCs w:val="16"/>
           <w:lang w:val="en-US"/>
         </w:rPr>
-        <w:t xml:space="preserve"> select="[DCO].[Flight].[</w:t>
+        <w:t xml:space="preserve"> select="[DCO</w:t>
+      </w:r>
+      <w:proofErr w:type="gramStart"/>
+      <w:r>
+        <w:rPr>
+          <w:rFonts w:ascii="Lucida Console" w:hAnsi="Lucida Console"/>
+          <w:sz w:val="16"/>
+          <w:szCs w:val="16"/>
+          <w:lang w:val="en-US"/>
+        </w:rPr>
+        <w:t>].[</w:t>
+      </w:r>
+      <w:proofErr w:type="gramEnd"/>
+      <w:r>
+        <w:rPr>
+          <w:rFonts w:ascii="Lucida Console" w:hAnsi="Lucida Console"/>
+          <w:sz w:val="16"/>
+          <w:szCs w:val="16"/>
+          <w:lang w:val="en-US"/>
+        </w:rPr>
+        <w:t>Flight].[</w:t>
       </w:r>
       <w:proofErr w:type="spellStart"/>
       <w:r>
@@ -7969,7 +8300,27 @@
           <w:szCs w:val="16"/>
           <w:lang w:val="en-US"/>
         </w:rPr>
-        <w:t xml:space="preserve"> select="[DCO].[Flight].[</w:t>
+        <w:t xml:space="preserve"> select="[DCO</w:t>
+      </w:r>
+      <w:proofErr w:type="gramStart"/>
+      <w:r>
+        <w:rPr>
+          <w:rFonts w:ascii="Lucida Console" w:hAnsi="Lucida Console"/>
+          <w:sz w:val="16"/>
+          <w:szCs w:val="16"/>
+          <w:lang w:val="en-US"/>
+        </w:rPr>
+        <w:t>].[</w:t>
+      </w:r>
+      <w:proofErr w:type="gramEnd"/>
+      <w:r>
+        <w:rPr>
+          <w:rFonts w:ascii="Lucida Console" w:hAnsi="Lucida Console"/>
+          <w:sz w:val="16"/>
+          <w:szCs w:val="16"/>
+          <w:lang w:val="en-US"/>
+        </w:rPr>
+        <w:t>Flight].[</w:t>
       </w:r>
       <w:proofErr w:type="spellStart"/>
       <w:r>
@@ -8071,7 +8422,27 @@
           <w:szCs w:val="16"/>
           <w:lang w:val="en-US"/>
         </w:rPr>
-        <w:t xml:space="preserve"> select="[DCO].[Flight].[</w:t>
+        <w:t xml:space="preserve"> select="[DCO</w:t>
+      </w:r>
+      <w:proofErr w:type="gramStart"/>
+      <w:r>
+        <w:rPr>
+          <w:rFonts w:ascii="Lucida Console" w:hAnsi="Lucida Console"/>
+          <w:sz w:val="16"/>
+          <w:szCs w:val="16"/>
+          <w:lang w:val="en-US"/>
+        </w:rPr>
+        <w:t>].[</w:t>
+      </w:r>
+      <w:proofErr w:type="gramEnd"/>
+      <w:r>
+        <w:rPr>
+          <w:rFonts w:ascii="Lucida Console" w:hAnsi="Lucida Console"/>
+          <w:sz w:val="16"/>
+          <w:szCs w:val="16"/>
+          <w:lang w:val="en-US"/>
+        </w:rPr>
+        <w:t>Flight].[</w:t>
       </w:r>
       <w:proofErr w:type="spellStart"/>
       <w:r>
@@ -8156,6 +8527,7 @@
         <w:t xml:space="preserve">  &lt;/</w:t>
       </w:r>
       <w:proofErr w:type="spellStart"/>
+      <w:proofErr w:type="gramStart"/>
       <w:r>
         <w:rPr>
           <w:rFonts w:ascii="Lucida Console" w:hAnsi="Lucida Console"/>
@@ -8166,6 +8538,7 @@
         <w:t>se:if</w:t>
       </w:r>
       <w:proofErr w:type="spellEnd"/>
+      <w:proofErr w:type="gramEnd"/>
       <w:r>
         <w:rPr>
           <w:rFonts w:ascii="Lucida Console" w:hAnsi="Lucida Console"/>
@@ -8198,6 +8571,7 @@
         <w:t>&lt;/</w:t>
       </w:r>
       <w:proofErr w:type="spellStart"/>
+      <w:proofErr w:type="gramStart"/>
       <w:r>
         <w:rPr>
           <w:rFonts w:ascii="Lucida Console" w:hAnsi="Lucida Console"/>
@@ -8208,6 +8582,7 @@
         <w:t>se:smartexport</w:t>
       </w:r>
       <w:proofErr w:type="spellEnd"/>
+      <w:proofErr w:type="gramEnd"/>
       <w:r>
         <w:rPr>
           <w:rFonts w:ascii="Lucida Console" w:hAnsi="Lucida Console"/>
@@ -8309,6 +8684,7 @@
         <w:t>&lt;</w:t>
       </w:r>
       <w:proofErr w:type="spellStart"/>
+      <w:proofErr w:type="gramStart"/>
       <w:r>
         <w:rPr>
           <w:rFonts w:ascii="Lucida Console" w:hAnsi="Lucida Console"/>
@@ -8319,6 +8695,7 @@
         <w:t>se:smartexport</w:t>
       </w:r>
       <w:proofErr w:type="spellEnd"/>
+      <w:proofErr w:type="gramEnd"/>
       <w:r>
         <w:rPr>
           <w:rFonts w:ascii="Lucida Console" w:hAnsi="Lucida Console"/>
@@ -8372,6 +8749,7 @@
         <w:t xml:space="preserve">  &lt;</w:t>
       </w:r>
       <w:proofErr w:type="spellStart"/>
+      <w:proofErr w:type="gramStart"/>
       <w:r>
         <w:rPr>
           <w:rFonts w:ascii="Lucida Console" w:hAnsi="Lucida Console"/>
@@ -8382,6 +8760,7 @@
         <w:t>se:appendToFile</w:t>
       </w:r>
       <w:proofErr w:type="spellEnd"/>
+      <w:proofErr w:type="gramEnd"/>
       <w:r>
         <w:rPr>
           <w:rFonts w:ascii="Lucida Console" w:hAnsi="Lucida Console"/>
@@ -8434,6 +8813,7 @@
         <w:t xml:space="preserve">  &lt;</w:t>
       </w:r>
       <w:proofErr w:type="spellStart"/>
+      <w:proofErr w:type="gramStart"/>
       <w:r>
         <w:rPr>
           <w:rFonts w:ascii="Lucida Console" w:hAnsi="Lucida Console"/>
@@ -8444,6 +8824,7 @@
         <w:t>se:locale</w:t>
       </w:r>
       <w:proofErr w:type="spellEnd"/>
+      <w:proofErr w:type="gramEnd"/>
       <w:r>
         <w:rPr>
           <w:rFonts w:ascii="Lucida Console" w:hAnsi="Lucida Console"/>
@@ -8516,6 +8897,7 @@
         <w:t xml:space="preserve">  &lt;</w:t>
       </w:r>
       <w:proofErr w:type="spellStart"/>
+      <w:proofErr w:type="gramStart"/>
       <w:r>
         <w:rPr>
           <w:rFonts w:ascii="Lucida Console" w:hAnsi="Lucida Console"/>
@@ -8526,6 +8908,7 @@
         <w:t>se:filename</w:t>
       </w:r>
       <w:proofErr w:type="spellEnd"/>
+      <w:proofErr w:type="gramEnd"/>
       <w:r>
         <w:rPr>
           <w:rFonts w:ascii="Lucida Console" w:hAnsi="Lucida Console"/>
@@ -8598,6 +8981,7 @@
         <w:t xml:space="preserve">  &lt;</w:t>
       </w:r>
       <w:proofErr w:type="spellStart"/>
+      <w:proofErr w:type="gramStart"/>
       <w:r>
         <w:rPr>
           <w:rFonts w:ascii="Lucida Console" w:hAnsi="Lucida Console"/>
@@ -8608,6 +8992,7 @@
         <w:t>se:fileext</w:t>
       </w:r>
       <w:proofErr w:type="spellEnd"/>
+      <w:proofErr w:type="gramEnd"/>
       <w:r>
         <w:rPr>
           <w:rFonts w:ascii="Lucida Console" w:hAnsi="Lucida Console"/>
@@ -8660,6 +9045,7 @@
         <w:t xml:space="preserve">  &lt;</w:t>
       </w:r>
       <w:proofErr w:type="spellStart"/>
+      <w:proofErr w:type="gramStart"/>
       <w:r>
         <w:rPr>
           <w:rFonts w:ascii="Lucida Console" w:hAnsi="Lucida Console"/>
@@ -8670,6 +9056,7 @@
         <w:t>se:outputFolder</w:t>
       </w:r>
       <w:proofErr w:type="spellEnd"/>
+      <w:proofErr w:type="gramEnd"/>
       <w:r>
         <w:rPr>
           <w:rFonts w:ascii="Lucida Console" w:hAnsi="Lucida Console"/>
@@ -8739,7 +9126,27 @@
           <w:szCs w:val="16"/>
           <w:lang w:val="en-US"/>
         </w:rPr>
-        <w:t xml:space="preserve">  &lt;se:data&gt;Pickup_Date&lt;se:comma/&gt;Pickup_Location&lt;se:comma/&gt;Return_Date&lt;se:comma/&gt;Return_Location&lt;se:comma/&gt;TotalCost&lt;/se:data&gt;</w:t>
+        <w:t xml:space="preserve">  &lt;se:data&gt;Pickup_Date&lt;</w:t>
+      </w:r>
+      <w:proofErr w:type="gramStart"/>
+      <w:r>
+        <w:rPr>
+          <w:rFonts w:ascii="Lucida Console" w:hAnsi="Lucida Console"/>
+          <w:sz w:val="16"/>
+          <w:szCs w:val="16"/>
+          <w:lang w:val="en-US"/>
+        </w:rPr>
+        <w:t>se:comma</w:t>
+      </w:r>
+      <w:proofErr w:type="gramEnd"/>
+      <w:r>
+        <w:rPr>
+          <w:rFonts w:ascii="Lucida Console" w:hAnsi="Lucida Console"/>
+          <w:sz w:val="16"/>
+          <w:szCs w:val="16"/>
+          <w:lang w:val="en-US"/>
+        </w:rPr>
+        <w:t>/&gt;Pickup_Location&lt;se:comma/&gt;Return_Date&lt;se:comma/&gt;Return_Location&lt;se:comma/&gt;TotalCost&lt;/se:data&gt;</w:t>
       </w:r>
     </w:p>
     <w:p>
@@ -8764,14 +9171,25 @@
         <w:t xml:space="preserve">  &lt;</w:t>
       </w:r>
       <w:proofErr w:type="spellStart"/>
-      <w:r>
-        <w:rPr>
-          <w:rFonts w:ascii="Lucida Console" w:hAnsi="Lucida Console"/>
-          <w:sz w:val="16"/>
-          <w:szCs w:val="16"/>
-          <w:lang w:val="en-US"/>
-        </w:rPr>
-        <w:t>se:for-each</w:t>
+      <w:proofErr w:type="gramStart"/>
+      <w:r>
+        <w:rPr>
+          <w:rFonts w:ascii="Lucida Console" w:hAnsi="Lucida Console"/>
+          <w:sz w:val="16"/>
+          <w:szCs w:val="16"/>
+          <w:lang w:val="en-US"/>
+        </w:rPr>
+        <w:t>se:for</w:t>
+      </w:r>
+      <w:proofErr w:type="gramEnd"/>
+      <w:r>
+        <w:rPr>
+          <w:rFonts w:ascii="Lucida Console" w:hAnsi="Lucida Console"/>
+          <w:sz w:val="16"/>
+          <w:szCs w:val="16"/>
+          <w:lang w:val="en-US"/>
+        </w:rPr>
+        <w:t>-each</w:t>
       </w:r>
       <w:proofErr w:type="spellEnd"/>
       <w:r>
@@ -8806,6 +9224,7 @@
         <w:t xml:space="preserve">    &lt;</w:t>
       </w:r>
       <w:proofErr w:type="spellStart"/>
+      <w:proofErr w:type="gramStart"/>
       <w:r>
         <w:rPr>
           <w:rFonts w:ascii="Lucida Console" w:hAnsi="Lucida Console"/>
@@ -8816,6 +9235,7 @@
         <w:t>se:if</w:t>
       </w:r>
       <w:proofErr w:type="spellEnd"/>
+      <w:proofErr w:type="gramEnd"/>
       <w:r>
         <w:rPr>
           <w:rFonts w:ascii="Lucida Console" w:hAnsi="Lucida Console"/>
@@ -8948,7 +9368,27 @@
           <w:szCs w:val="16"/>
           <w:lang w:val="en-US"/>
         </w:rPr>
-        <w:t xml:space="preserve"> select="[DCO].[Car_Rental].[Rental_Agreement].[Pickup_Date]"/&gt;&lt;se:comma/&gt;</w:t>
+        <w:t xml:space="preserve"> select="[DCO</w:t>
+      </w:r>
+      <w:proofErr w:type="gramStart"/>
+      <w:r>
+        <w:rPr>
+          <w:rFonts w:ascii="Lucida Console" w:hAnsi="Lucida Console"/>
+          <w:sz w:val="16"/>
+          <w:szCs w:val="16"/>
+          <w:lang w:val="en-US"/>
+        </w:rPr>
+        <w:t>].[</w:t>
+      </w:r>
+      <w:proofErr w:type="gramEnd"/>
+      <w:r>
+        <w:rPr>
+          <w:rFonts w:ascii="Lucida Console" w:hAnsi="Lucida Console"/>
+          <w:sz w:val="16"/>
+          <w:szCs w:val="16"/>
+          <w:lang w:val="en-US"/>
+        </w:rPr>
+        <w:t>Car_Rental].[Rental_Agreement].[Pickup_Date]"/&gt;&lt;se:comma/&gt;</w:t>
       </w:r>
     </w:p>
     <w:p>
@@ -8990,7 +9430,27 @@
           <w:szCs w:val="16"/>
           <w:lang w:val="en-US"/>
         </w:rPr>
-        <w:t xml:space="preserve"> select="[DCO].[Car_Rental].[Rental_Agreement].[Pickup_Location]"/&gt;&lt;se:comma/&gt;</w:t>
+        <w:t xml:space="preserve"> select="[DCO</w:t>
+      </w:r>
+      <w:proofErr w:type="gramStart"/>
+      <w:r>
+        <w:rPr>
+          <w:rFonts w:ascii="Lucida Console" w:hAnsi="Lucida Console"/>
+          <w:sz w:val="16"/>
+          <w:szCs w:val="16"/>
+          <w:lang w:val="en-US"/>
+        </w:rPr>
+        <w:t>].[</w:t>
+      </w:r>
+      <w:proofErr w:type="gramEnd"/>
+      <w:r>
+        <w:rPr>
+          <w:rFonts w:ascii="Lucida Console" w:hAnsi="Lucida Console"/>
+          <w:sz w:val="16"/>
+          <w:szCs w:val="16"/>
+          <w:lang w:val="en-US"/>
+        </w:rPr>
+        <w:t>Car_Rental].[Rental_Agreement].[Pickup_Location]"/&gt;&lt;se:comma/&gt;</w:t>
       </w:r>
     </w:p>
     <w:p>
@@ -9032,7 +9492,27 @@
           <w:szCs w:val="16"/>
           <w:lang w:val="en-US"/>
         </w:rPr>
-        <w:t xml:space="preserve"> select="[DCO].[Car_Rental].[Rental_Agreement].[Return_Date]"/&gt;&lt;se:comma/&gt;</w:t>
+        <w:t xml:space="preserve"> select="[DCO</w:t>
+      </w:r>
+      <w:proofErr w:type="gramStart"/>
+      <w:r>
+        <w:rPr>
+          <w:rFonts w:ascii="Lucida Console" w:hAnsi="Lucida Console"/>
+          <w:sz w:val="16"/>
+          <w:szCs w:val="16"/>
+          <w:lang w:val="en-US"/>
+        </w:rPr>
+        <w:t>].[</w:t>
+      </w:r>
+      <w:proofErr w:type="gramEnd"/>
+      <w:r>
+        <w:rPr>
+          <w:rFonts w:ascii="Lucida Console" w:hAnsi="Lucida Console"/>
+          <w:sz w:val="16"/>
+          <w:szCs w:val="16"/>
+          <w:lang w:val="en-US"/>
+        </w:rPr>
+        <w:t>Car_Rental].[Rental_Agreement].[Return_Date]"/&gt;&lt;se:comma/&gt;</w:t>
       </w:r>
     </w:p>
     <w:p>
@@ -9083,7 +9563,27 @@
           <w:szCs w:val="16"/>
           <w:lang w:val="en-US"/>
         </w:rPr>
-        <w:t xml:space="preserve"> select="[DCO].[Car_Rental].[Rental_Agreement].[Return_Location]"/&gt;&lt;se:comma/&gt;</w:t>
+        <w:t xml:space="preserve"> select="[DCO</w:t>
+      </w:r>
+      <w:proofErr w:type="gramStart"/>
+      <w:r>
+        <w:rPr>
+          <w:rFonts w:ascii="Lucida Console" w:hAnsi="Lucida Console"/>
+          <w:sz w:val="16"/>
+          <w:szCs w:val="16"/>
+          <w:lang w:val="en-US"/>
+        </w:rPr>
+        <w:t>].[</w:t>
+      </w:r>
+      <w:proofErr w:type="gramEnd"/>
+      <w:r>
+        <w:rPr>
+          <w:rFonts w:ascii="Lucida Console" w:hAnsi="Lucida Console"/>
+          <w:sz w:val="16"/>
+          <w:szCs w:val="16"/>
+          <w:lang w:val="en-US"/>
+        </w:rPr>
+        <w:t>Car_Rental].[Rental_Agreement].[Return_Location]"/&gt;&lt;se:comma/&gt;</w:t>
       </w:r>
     </w:p>
     <w:p>
@@ -9125,9 +9625,20 @@
           <w:szCs w:val="16"/>
           <w:lang w:val="en-US"/>
         </w:rPr>
-        <w:t xml:space="preserve"> select="[DCO].[</w:t>
-      </w:r>
-      <w:proofErr w:type="spellStart"/>
+        <w:t xml:space="preserve"> select="[DCO</w:t>
+      </w:r>
+      <w:proofErr w:type="gramStart"/>
+      <w:r>
+        <w:rPr>
+          <w:rFonts w:ascii="Lucida Console" w:hAnsi="Lucida Console"/>
+          <w:sz w:val="16"/>
+          <w:szCs w:val="16"/>
+          <w:lang w:val="en-US"/>
+        </w:rPr>
+        <w:t>].[</w:t>
+      </w:r>
+      <w:proofErr w:type="spellStart"/>
+      <w:proofErr w:type="gramEnd"/>
       <w:r>
         <w:rPr>
           <w:rFonts w:ascii="Lucida Console" w:hAnsi="Lucida Console"/>
@@ -9253,6 +9764,7 @@
         <w:t>&lt;/</w:t>
       </w:r>
       <w:proofErr w:type="spellStart"/>
+      <w:proofErr w:type="gramStart"/>
       <w:r>
         <w:rPr>
           <w:rFonts w:ascii="Lucida Console" w:hAnsi="Lucida Console"/>
@@ -9263,6 +9775,7 @@
         <w:t>se:if</w:t>
       </w:r>
       <w:proofErr w:type="spellEnd"/>
+      <w:proofErr w:type="gramEnd"/>
       <w:r>
         <w:rPr>
           <w:rFonts w:ascii="Lucida Console" w:hAnsi="Lucida Console"/>
@@ -9295,14 +9808,25 @@
         <w:t xml:space="preserve">   &lt;/</w:t>
       </w:r>
       <w:proofErr w:type="spellStart"/>
-      <w:r>
-        <w:rPr>
-          <w:rFonts w:ascii="Lucida Console" w:hAnsi="Lucida Console"/>
-          <w:sz w:val="16"/>
-          <w:szCs w:val="16"/>
-          <w:lang w:val="en-US"/>
-        </w:rPr>
-        <w:t>se:for-each</w:t>
+      <w:proofErr w:type="gramStart"/>
+      <w:r>
+        <w:rPr>
+          <w:rFonts w:ascii="Lucida Console" w:hAnsi="Lucida Console"/>
+          <w:sz w:val="16"/>
+          <w:szCs w:val="16"/>
+          <w:lang w:val="en-US"/>
+        </w:rPr>
+        <w:t>se:for</w:t>
+      </w:r>
+      <w:proofErr w:type="gramEnd"/>
+      <w:r>
+        <w:rPr>
+          <w:rFonts w:ascii="Lucida Console" w:hAnsi="Lucida Console"/>
+          <w:sz w:val="16"/>
+          <w:szCs w:val="16"/>
+          <w:lang w:val="en-US"/>
+        </w:rPr>
+        <w:t>-each</w:t>
       </w:r>
       <w:proofErr w:type="spellEnd"/>
       <w:r>
@@ -9337,6 +9861,7 @@
         <w:t>&lt;/</w:t>
       </w:r>
       <w:proofErr w:type="spellStart"/>
+      <w:proofErr w:type="gramStart"/>
       <w:r>
         <w:rPr>
           <w:rFonts w:ascii="Lucida Console" w:hAnsi="Lucida Console"/>
@@ -9347,6 +9872,7 @@
         <w:t>se:smartexport</w:t>
       </w:r>
       <w:proofErr w:type="spellEnd"/>
+      <w:proofErr w:type="gramEnd"/>
       <w:r>
         <w:rPr>
           <w:rFonts w:ascii="Lucida Console" w:hAnsi="Lucida Console"/>
@@ -9456,6 +9982,7 @@
         <w:t>&lt;</w:t>
       </w:r>
       <w:proofErr w:type="spellStart"/>
+      <w:proofErr w:type="gramStart"/>
       <w:r>
         <w:rPr>
           <w:rFonts w:ascii="Lucida Console" w:hAnsi="Lucida Console"/>
@@ -9466,6 +9993,7 @@
         <w:t>se:smartexport</w:t>
       </w:r>
       <w:proofErr w:type="spellEnd"/>
+      <w:proofErr w:type="gramEnd"/>
       <w:r>
         <w:rPr>
           <w:rFonts w:ascii="Lucida Console" w:hAnsi="Lucida Console"/>
@@ -9516,6 +10044,7 @@
         <w:t xml:space="preserve">  &lt;</w:t>
       </w:r>
       <w:proofErr w:type="spellStart"/>
+      <w:proofErr w:type="gramStart"/>
       <w:r>
         <w:rPr>
           <w:rFonts w:ascii="Lucida Console" w:hAnsi="Lucida Console"/>
@@ -9526,6 +10055,7 @@
         <w:t>se:appendToFile</w:t>
       </w:r>
       <w:proofErr w:type="spellEnd"/>
+      <w:proofErr w:type="gramEnd"/>
       <w:r>
         <w:rPr>
           <w:rFonts w:ascii="Lucida Console" w:hAnsi="Lucida Console"/>
@@ -9576,6 +10106,7 @@
         <w:t xml:space="preserve">  &lt;</w:t>
       </w:r>
       <w:proofErr w:type="spellStart"/>
+      <w:proofErr w:type="gramStart"/>
       <w:r>
         <w:rPr>
           <w:rFonts w:ascii="Lucida Console" w:hAnsi="Lucida Console"/>
@@ -9586,6 +10117,7 @@
         <w:t>se:locale</w:t>
       </w:r>
       <w:proofErr w:type="spellEnd"/>
+      <w:proofErr w:type="gramEnd"/>
       <w:r>
         <w:rPr>
           <w:rFonts w:ascii="Lucida Console" w:hAnsi="Lucida Console"/>
@@ -9656,6 +10188,7 @@
         <w:t xml:space="preserve">  &lt;</w:t>
       </w:r>
       <w:proofErr w:type="spellStart"/>
+      <w:proofErr w:type="gramStart"/>
       <w:r>
         <w:rPr>
           <w:rFonts w:ascii="Lucida Console" w:hAnsi="Lucida Console"/>
@@ -9666,6 +10199,7 @@
         <w:t>se:filename</w:t>
       </w:r>
       <w:proofErr w:type="spellEnd"/>
+      <w:proofErr w:type="gramEnd"/>
       <w:r>
         <w:rPr>
           <w:rFonts w:ascii="Lucida Console" w:hAnsi="Lucida Console"/>
@@ -9696,6 +10230,7 @@
         <w:t xml:space="preserve">    &lt;</w:t>
       </w:r>
       <w:proofErr w:type="spellStart"/>
+      <w:proofErr w:type="gramStart"/>
       <w:r>
         <w:rPr>
           <w:rFonts w:ascii="Lucida Console" w:hAnsi="Lucida Console"/>
@@ -9706,6 +10241,7 @@
         <w:t>se:smartParam</w:t>
       </w:r>
       <w:proofErr w:type="spellEnd"/>
+      <w:proofErr w:type="gramEnd"/>
       <w:r>
         <w:rPr>
           <w:rFonts w:ascii="Lucida Console" w:hAnsi="Lucida Console"/>
@@ -9756,6 +10292,7 @@
         <w:t xml:space="preserve">  &lt;/</w:t>
       </w:r>
       <w:proofErr w:type="spellStart"/>
+      <w:proofErr w:type="gramStart"/>
       <w:r>
         <w:rPr>
           <w:rFonts w:ascii="Lucida Console" w:hAnsi="Lucida Console"/>
@@ -9766,6 +10303,7 @@
         <w:t>se:filename</w:t>
       </w:r>
       <w:proofErr w:type="spellEnd"/>
+      <w:proofErr w:type="gramEnd"/>
       <w:r>
         <w:rPr>
           <w:rFonts w:ascii="Lucida Console" w:hAnsi="Lucida Console"/>
@@ -9796,6 +10334,7 @@
         <w:t xml:space="preserve">  &lt;</w:t>
       </w:r>
       <w:proofErr w:type="spellStart"/>
+      <w:proofErr w:type="gramStart"/>
       <w:r>
         <w:rPr>
           <w:rFonts w:ascii="Lucida Console" w:hAnsi="Lucida Console"/>
@@ -9806,6 +10345,7 @@
         <w:t>se:fileext</w:t>
       </w:r>
       <w:proofErr w:type="spellEnd"/>
+      <w:proofErr w:type="gramEnd"/>
       <w:r>
         <w:rPr>
           <w:rFonts w:ascii="Lucida Console" w:hAnsi="Lucida Console"/>
@@ -9856,6 +10396,7 @@
         <w:t xml:space="preserve">  &lt;</w:t>
       </w:r>
       <w:proofErr w:type="spellStart"/>
+      <w:proofErr w:type="gramStart"/>
       <w:r>
         <w:rPr>
           <w:rFonts w:ascii="Lucida Console" w:hAnsi="Lucida Console"/>
@@ -9866,6 +10407,7 @@
         <w:t>se:outputFolder</w:t>
       </w:r>
       <w:proofErr w:type="spellEnd"/>
+      <w:proofErr w:type="gramEnd"/>
       <w:r>
         <w:rPr>
           <w:rFonts w:ascii="Lucida Console" w:hAnsi="Lucida Console"/>
@@ -9936,14 +10478,25 @@
         <w:t xml:space="preserve">  &lt;</w:t>
       </w:r>
       <w:proofErr w:type="spellStart"/>
-      <w:r>
-        <w:rPr>
-          <w:rFonts w:ascii="Lucida Console" w:hAnsi="Lucida Console"/>
-          <w:sz w:val="16"/>
-          <w:szCs w:val="16"/>
-          <w:lang w:val="en-US"/>
-        </w:rPr>
-        <w:t>se:for-each</w:t>
+      <w:proofErr w:type="gramStart"/>
+      <w:r>
+        <w:rPr>
+          <w:rFonts w:ascii="Lucida Console" w:hAnsi="Lucida Console"/>
+          <w:sz w:val="16"/>
+          <w:szCs w:val="16"/>
+          <w:lang w:val="en-US"/>
+        </w:rPr>
+        <w:t>se:for</w:t>
+      </w:r>
+      <w:proofErr w:type="gramEnd"/>
+      <w:r>
+        <w:rPr>
+          <w:rFonts w:ascii="Lucida Console" w:hAnsi="Lucida Console"/>
+          <w:sz w:val="16"/>
+          <w:szCs w:val="16"/>
+          <w:lang w:val="en-US"/>
+        </w:rPr>
+        <w:t>-each</w:t>
       </w:r>
       <w:proofErr w:type="spellEnd"/>
       <w:r>
@@ -9985,14 +10538,25 @@
         <w:t>&lt;</w:t>
       </w:r>
       <w:proofErr w:type="spellStart"/>
-      <w:r>
-        <w:rPr>
-          <w:rFonts w:ascii="Lucida Console" w:hAnsi="Lucida Console"/>
-          <w:sz w:val="16"/>
-          <w:szCs w:val="16"/>
-          <w:lang w:val="en-US"/>
-        </w:rPr>
-        <w:t>se:for-each</w:t>
+      <w:proofErr w:type="gramStart"/>
+      <w:r>
+        <w:rPr>
+          <w:rFonts w:ascii="Lucida Console" w:hAnsi="Lucida Console"/>
+          <w:sz w:val="16"/>
+          <w:szCs w:val="16"/>
+          <w:lang w:val="en-US"/>
+        </w:rPr>
+        <w:t>se:for</w:t>
+      </w:r>
+      <w:proofErr w:type="gramEnd"/>
+      <w:r>
+        <w:rPr>
+          <w:rFonts w:ascii="Lucida Console" w:hAnsi="Lucida Console"/>
+          <w:sz w:val="16"/>
+          <w:szCs w:val="16"/>
+          <w:lang w:val="en-US"/>
+        </w:rPr>
+        <w:t>-each</w:t>
       </w:r>
       <w:proofErr w:type="spellEnd"/>
       <w:r>
@@ -10025,6 +10589,7 @@
         <w:t xml:space="preserve">      &lt;</w:t>
       </w:r>
       <w:proofErr w:type="spellStart"/>
+      <w:proofErr w:type="gramStart"/>
       <w:r>
         <w:rPr>
           <w:rFonts w:ascii="Lucida Console" w:hAnsi="Lucida Console"/>
@@ -10035,6 +10600,7 @@
         <w:t>se:if</w:t>
       </w:r>
       <w:proofErr w:type="spellEnd"/>
+      <w:proofErr w:type="gramEnd"/>
       <w:r>
         <w:rPr>
           <w:rFonts w:ascii="Lucida Console" w:hAnsi="Lucida Console"/>
@@ -10222,6 +10788,268 @@
           <w:szCs w:val="16"/>
           <w:lang w:val="en-US"/>
         </w:rPr>
+        <w:t xml:space="preserve"> select="[DCO</w:t>
+      </w:r>
+      <w:proofErr w:type="gramStart"/>
+      <w:r>
+        <w:rPr>
+          <w:rFonts w:ascii="Lucida Console" w:hAnsi="Lucida Console"/>
+          <w:sz w:val="16"/>
+          <w:szCs w:val="16"/>
+          <w:lang w:val="en-US"/>
+        </w:rPr>
+        <w:t>].[</w:t>
+      </w:r>
+      <w:proofErr w:type="gramEnd"/>
+      <w:r>
+        <w:rPr>
+          <w:rFonts w:ascii="Lucida Console" w:hAnsi="Lucida Console"/>
+          <w:sz w:val="16"/>
+          <w:szCs w:val="16"/>
+          <w:lang w:val="en-US"/>
+        </w:rPr>
+        <w:t>Flight].[</w:t>
+      </w:r>
+      <w:proofErr w:type="spellStart"/>
+      <w:r>
+        <w:rPr>
+          <w:rFonts w:ascii="Lucida Console" w:hAnsi="Lucida Console"/>
+          <w:sz w:val="16"/>
+          <w:szCs w:val="16"/>
+          <w:lang w:val="en-US"/>
+        </w:rPr>
+        <w:t>Air_Ticket</w:t>
+      </w:r>
+      <w:proofErr w:type="spellEnd"/>
+      <w:r>
+        <w:rPr>
+          <w:rFonts w:ascii="Lucida Console" w:hAnsi="Lucida Console"/>
+          <w:sz w:val="16"/>
+          <w:szCs w:val="16"/>
+          <w:lang w:val="en-US"/>
+        </w:rPr>
+        <w:t>].[</w:t>
+      </w:r>
+      <w:proofErr w:type="spellStart"/>
+      <w:r>
+        <w:rPr>
+          <w:rFonts w:ascii="Lucida Console" w:hAnsi="Lucida Console"/>
+          <w:sz w:val="16"/>
+          <w:szCs w:val="16"/>
+          <w:lang w:val="en-US"/>
+        </w:rPr>
+        <w:t>Return_Date</w:t>
+      </w:r>
+      <w:proofErr w:type="spellEnd"/>
+      <w:r>
+        <w:rPr>
+          <w:rFonts w:ascii="Lucida Console" w:hAnsi="Lucida Console"/>
+          <w:sz w:val="16"/>
+          <w:szCs w:val="16"/>
+          <w:lang w:val="en-US"/>
+        </w:rPr>
+        <w:t>]"/&gt;&lt;/</w:t>
+      </w:r>
+      <w:proofErr w:type="spellStart"/>
+      <w:r>
+        <w:rPr>
+          <w:rFonts w:ascii="Lucida Console" w:hAnsi="Lucida Console"/>
+          <w:sz w:val="16"/>
+          <w:szCs w:val="16"/>
+          <w:lang w:val="en-US"/>
+        </w:rPr>
+        <w:t>se:data</w:t>
+      </w:r>
+      <w:proofErr w:type="spellEnd"/>
+      <w:r>
+        <w:rPr>
+          <w:rFonts w:ascii="Lucida Console" w:hAnsi="Lucida Console"/>
+          <w:sz w:val="16"/>
+          <w:szCs w:val="16"/>
+          <w:lang w:val="en-US"/>
+        </w:rPr>
+        <w:t>&gt;</w:t>
+      </w:r>
+    </w:p>
+    <w:p>
+      <w:pPr>
+        <w:ind w:firstLine="0"/>
+        <w:rPr>
+          <w:rFonts w:ascii="Lucida Console" w:hAnsi="Lucida Console"/>
+          <w:sz w:val="16"/>
+          <w:szCs w:val="16"/>
+          <w:lang w:val="en-US"/>
+        </w:rPr>
+      </w:pPr>
+      <w:r>
+        <w:rPr>
+          <w:rFonts w:ascii="Lucida Console" w:hAnsi="Lucida Console"/>
+          <w:sz w:val="16"/>
+          <w:szCs w:val="16"/>
+          <w:lang w:val="en-US"/>
+        </w:rPr>
+        <w:t xml:space="preserve">        &lt;</w:t>
+      </w:r>
+      <w:proofErr w:type="spellStart"/>
+      <w:proofErr w:type="gramStart"/>
+      <w:r>
+        <w:rPr>
+          <w:rFonts w:ascii="Lucida Console" w:hAnsi="Lucida Console"/>
+          <w:sz w:val="16"/>
+          <w:szCs w:val="16"/>
+          <w:lang w:val="en-US"/>
+        </w:rPr>
+        <w:t>se:if</w:t>
+      </w:r>
+      <w:proofErr w:type="spellEnd"/>
+      <w:proofErr w:type="gramEnd"/>
+      <w:r>
+        <w:rPr>
+          <w:rFonts w:ascii="Lucida Console" w:hAnsi="Lucida Console"/>
+          <w:sz w:val="16"/>
+          <w:szCs w:val="16"/>
+          <w:lang w:val="en-US"/>
+        </w:rPr>
+        <w:t xml:space="preserve"> test="[DCO].[Flight].[</w:t>
+      </w:r>
+      <w:proofErr w:type="spellStart"/>
+      <w:r>
+        <w:rPr>
+          <w:rFonts w:ascii="Lucida Console" w:hAnsi="Lucida Console"/>
+          <w:sz w:val="16"/>
+          <w:szCs w:val="16"/>
+          <w:lang w:val="en-US"/>
+        </w:rPr>
+        <w:t>Air_Ticket</w:t>
+      </w:r>
+      <w:proofErr w:type="spellEnd"/>
+      <w:r>
+        <w:rPr>
+          <w:rFonts w:ascii="Lucida Console" w:hAnsi="Lucida Console"/>
+          <w:sz w:val="16"/>
+          <w:szCs w:val="16"/>
+          <w:lang w:val="en-US"/>
+        </w:rPr>
+        <w:t>].[</w:t>
+      </w:r>
+      <w:proofErr w:type="spellStart"/>
+      <w:r>
+        <w:rPr>
+          <w:rFonts w:ascii="Lucida Console" w:hAnsi="Lucida Console"/>
+          <w:sz w:val="16"/>
+          <w:szCs w:val="16"/>
+          <w:lang w:val="en-US"/>
+        </w:rPr>
+        <w:t>Return_Date</w:t>
+      </w:r>
+      <w:proofErr w:type="spellEnd"/>
+      <w:r>
+        <w:rPr>
+          <w:rFonts w:ascii="Lucida Console" w:hAnsi="Lucida Console"/>
+          <w:sz w:val="16"/>
+          <w:szCs w:val="16"/>
+          <w:lang w:val="en-US"/>
+        </w:rPr>
+        <w:t>] GREATER-THAN 01/Aug/2010"&gt;</w:t>
+      </w:r>
+    </w:p>
+    <w:p>
+      <w:pPr>
+        <w:ind w:firstLine="0"/>
+        <w:rPr>
+          <w:rFonts w:ascii="Lucida Console" w:hAnsi="Lucida Console"/>
+          <w:sz w:val="16"/>
+          <w:szCs w:val="16"/>
+          <w:lang w:val="en-US"/>
+        </w:rPr>
+      </w:pPr>
+      <w:r>
+        <w:rPr>
+          <w:rFonts w:ascii="Lucida Console" w:hAnsi="Lucida Console"/>
+          <w:sz w:val="16"/>
+          <w:szCs w:val="16"/>
+          <w:lang w:val="en-US"/>
+        </w:rPr>
+        <w:t xml:space="preserve">          &lt;</w:t>
+      </w:r>
+      <w:proofErr w:type="spellStart"/>
+      <w:r>
+        <w:rPr>
+          <w:rFonts w:ascii="Lucida Console" w:hAnsi="Lucida Console"/>
+          <w:sz w:val="16"/>
+          <w:szCs w:val="16"/>
+          <w:lang w:val="en-US"/>
+        </w:rPr>
+        <w:t>se:data</w:t>
+      </w:r>
+      <w:proofErr w:type="spellEnd"/>
+      <w:r>
+        <w:rPr>
+          <w:rFonts w:ascii="Lucida Console" w:hAnsi="Lucida Console"/>
+          <w:sz w:val="16"/>
+          <w:szCs w:val="16"/>
+          <w:lang w:val="en-US"/>
+        </w:rPr>
+        <w:t>&gt;&lt;</w:t>
+      </w:r>
+      <w:proofErr w:type="spellStart"/>
+      <w:r>
+        <w:rPr>
+          <w:rFonts w:ascii="Lucida Console" w:hAnsi="Lucida Console"/>
+          <w:sz w:val="16"/>
+          <w:szCs w:val="16"/>
+          <w:lang w:val="en-US"/>
+        </w:rPr>
+        <w:t>se:tab</w:t>
+      </w:r>
+      <w:proofErr w:type="spellEnd"/>
+      <w:r>
+        <w:rPr>
+          <w:rFonts w:ascii="Lucida Console" w:hAnsi="Lucida Console"/>
+          <w:sz w:val="16"/>
+          <w:szCs w:val="16"/>
+          <w:lang w:val="en-US"/>
+        </w:rPr>
+        <w:t xml:space="preserve">/&gt;Return </w:t>
+      </w:r>
+      <w:proofErr w:type="gramStart"/>
+      <w:r>
+        <w:rPr>
+          <w:rFonts w:ascii="Lucida Console" w:hAnsi="Lucida Console"/>
+          <w:sz w:val="16"/>
+          <w:szCs w:val="16"/>
+          <w:lang w:val="en-US"/>
+        </w:rPr>
+        <w:t>From :</w:t>
+      </w:r>
+      <w:proofErr w:type="gramEnd"/>
+      <w:r>
+        <w:rPr>
+          <w:rFonts w:ascii="Lucida Console" w:hAnsi="Lucida Console"/>
+          <w:sz w:val="16"/>
+          <w:szCs w:val="16"/>
+          <w:lang w:val="en-US"/>
+        </w:rPr>
+        <w:t xml:space="preserve"> &lt;</w:t>
+      </w:r>
+      <w:proofErr w:type="spellStart"/>
+      <w:r>
+        <w:rPr>
+          <w:rFonts w:ascii="Lucida Console" w:hAnsi="Lucida Console"/>
+          <w:sz w:val="16"/>
+          <w:szCs w:val="16"/>
+          <w:lang w:val="en-US"/>
+        </w:rPr>
+        <w:t>se:value</w:t>
+      </w:r>
+      <w:proofErr w:type="spellEnd"/>
+      <w:r>
+        <w:rPr>
+          <w:rFonts w:ascii="Lucida Console" w:hAnsi="Lucida Console"/>
+          <w:sz w:val="16"/>
+          <w:szCs w:val="16"/>
+          <w:lang w:val="en-US"/>
+        </w:rPr>
         <w:t xml:space="preserve"> select="[DCO].[Flight].[</w:t>
       </w:r>
       <w:proofErr w:type="spellStart"/>
@@ -10252,6 +11080,568 @@
           <w:szCs w:val="16"/>
           <w:lang w:val="en-US"/>
         </w:rPr>
+        <w:t>Return_From</w:t>
+      </w:r>
+      <w:proofErr w:type="spellEnd"/>
+      <w:r>
+        <w:rPr>
+          <w:rFonts w:ascii="Lucida Console" w:hAnsi="Lucida Console"/>
+          <w:sz w:val="16"/>
+          <w:szCs w:val="16"/>
+          <w:lang w:val="en-US"/>
+        </w:rPr>
+        <w:t>]"/&gt;&lt;/</w:t>
+      </w:r>
+      <w:proofErr w:type="spellStart"/>
+      <w:r>
+        <w:rPr>
+          <w:rFonts w:ascii="Lucida Console" w:hAnsi="Lucida Console"/>
+          <w:sz w:val="16"/>
+          <w:szCs w:val="16"/>
+          <w:lang w:val="en-US"/>
+        </w:rPr>
+        <w:t>se:data</w:t>
+      </w:r>
+      <w:proofErr w:type="spellEnd"/>
+      <w:r>
+        <w:rPr>
+          <w:rFonts w:ascii="Lucida Console" w:hAnsi="Lucida Console"/>
+          <w:sz w:val="16"/>
+          <w:szCs w:val="16"/>
+          <w:lang w:val="en-US"/>
+        </w:rPr>
+        <w:t>&gt;</w:t>
+      </w:r>
+    </w:p>
+    <w:p>
+      <w:pPr>
+        <w:ind w:firstLine="0"/>
+        <w:rPr>
+          <w:rFonts w:ascii="Lucida Console" w:hAnsi="Lucida Console"/>
+          <w:sz w:val="16"/>
+          <w:szCs w:val="16"/>
+          <w:lang w:val="en-US"/>
+        </w:rPr>
+      </w:pPr>
+      <w:r>
+        <w:rPr>
+          <w:rFonts w:ascii="Lucida Console" w:hAnsi="Lucida Console"/>
+          <w:sz w:val="16"/>
+          <w:szCs w:val="16"/>
+          <w:lang w:val="en-US"/>
+        </w:rPr>
+        <w:t xml:space="preserve">          &lt;</w:t>
+      </w:r>
+      <w:proofErr w:type="spellStart"/>
+      <w:r>
+        <w:rPr>
+          <w:rFonts w:ascii="Lucida Console" w:hAnsi="Lucida Console"/>
+          <w:sz w:val="16"/>
+          <w:szCs w:val="16"/>
+          <w:lang w:val="en-US"/>
+        </w:rPr>
+        <w:t>se:data</w:t>
+      </w:r>
+      <w:proofErr w:type="spellEnd"/>
+      <w:r>
+        <w:rPr>
+          <w:rFonts w:ascii="Lucida Console" w:hAnsi="Lucida Console"/>
+          <w:sz w:val="16"/>
+          <w:szCs w:val="16"/>
+          <w:lang w:val="en-US"/>
+        </w:rPr>
+        <w:t>&gt;&lt;</w:t>
+      </w:r>
+      <w:proofErr w:type="spellStart"/>
+      <w:r>
+        <w:rPr>
+          <w:rFonts w:ascii="Lucida Console" w:hAnsi="Lucida Console"/>
+          <w:sz w:val="16"/>
+          <w:szCs w:val="16"/>
+          <w:lang w:val="en-US"/>
+        </w:rPr>
+        <w:t>se:tab</w:t>
+      </w:r>
+      <w:proofErr w:type="spellEnd"/>
+      <w:r>
+        <w:rPr>
+          <w:rFonts w:ascii="Lucida Console" w:hAnsi="Lucida Console"/>
+          <w:sz w:val="16"/>
+          <w:szCs w:val="16"/>
+          <w:lang w:val="en-US"/>
+        </w:rPr>
+        <w:t xml:space="preserve">/&gt;Return </w:t>
+      </w:r>
+      <w:proofErr w:type="gramStart"/>
+      <w:r>
+        <w:rPr>
+          <w:rFonts w:ascii="Lucida Console" w:hAnsi="Lucida Console"/>
+          <w:sz w:val="16"/>
+          <w:szCs w:val="16"/>
+          <w:lang w:val="en-US"/>
+        </w:rPr>
+        <w:t>To :</w:t>
+      </w:r>
+      <w:proofErr w:type="gramEnd"/>
+      <w:r>
+        <w:rPr>
+          <w:rFonts w:ascii="Lucida Console" w:hAnsi="Lucida Console"/>
+          <w:sz w:val="16"/>
+          <w:szCs w:val="16"/>
+          <w:lang w:val="en-US"/>
+        </w:rPr>
+        <w:t xml:space="preserve"> &lt;</w:t>
+      </w:r>
+      <w:proofErr w:type="spellStart"/>
+      <w:r>
+        <w:rPr>
+          <w:rFonts w:ascii="Lucida Console" w:hAnsi="Lucida Console"/>
+          <w:sz w:val="16"/>
+          <w:szCs w:val="16"/>
+          <w:lang w:val="en-US"/>
+        </w:rPr>
+        <w:t>se:value</w:t>
+      </w:r>
+      <w:proofErr w:type="spellEnd"/>
+      <w:r>
+        <w:rPr>
+          <w:rFonts w:ascii="Lucida Console" w:hAnsi="Lucida Console"/>
+          <w:sz w:val="16"/>
+          <w:szCs w:val="16"/>
+          <w:lang w:val="en-US"/>
+        </w:rPr>
+        <w:t xml:space="preserve"> select="[DCO].[Flight].[</w:t>
+      </w:r>
+      <w:proofErr w:type="spellStart"/>
+      <w:r>
+        <w:rPr>
+          <w:rFonts w:ascii="Lucida Console" w:hAnsi="Lucida Console"/>
+          <w:sz w:val="16"/>
+          <w:szCs w:val="16"/>
+          <w:lang w:val="en-US"/>
+        </w:rPr>
+        <w:t>Air_Ticket</w:t>
+      </w:r>
+      <w:proofErr w:type="spellEnd"/>
+      <w:r>
+        <w:rPr>
+          <w:rFonts w:ascii="Lucida Console" w:hAnsi="Lucida Console"/>
+          <w:sz w:val="16"/>
+          <w:szCs w:val="16"/>
+          <w:lang w:val="en-US"/>
+        </w:rPr>
+        <w:t>].[</w:t>
+      </w:r>
+      <w:proofErr w:type="spellStart"/>
+      <w:r>
+        <w:rPr>
+          <w:rFonts w:ascii="Lucida Console" w:hAnsi="Lucida Console"/>
+          <w:sz w:val="16"/>
+          <w:szCs w:val="16"/>
+          <w:lang w:val="en-US"/>
+        </w:rPr>
+        <w:t>Return_To</w:t>
+      </w:r>
+      <w:proofErr w:type="spellEnd"/>
+      <w:r>
+        <w:rPr>
+          <w:rFonts w:ascii="Lucida Console" w:hAnsi="Lucida Console"/>
+          <w:sz w:val="16"/>
+          <w:szCs w:val="16"/>
+          <w:lang w:val="en-US"/>
+        </w:rPr>
+        <w:t>]"/&gt;&lt;/</w:t>
+      </w:r>
+      <w:proofErr w:type="spellStart"/>
+      <w:r>
+        <w:rPr>
+          <w:rFonts w:ascii="Lucida Console" w:hAnsi="Lucida Console"/>
+          <w:sz w:val="16"/>
+          <w:szCs w:val="16"/>
+          <w:lang w:val="en-US"/>
+        </w:rPr>
+        <w:t>se:data</w:t>
+      </w:r>
+      <w:proofErr w:type="spellEnd"/>
+      <w:r>
+        <w:rPr>
+          <w:rFonts w:ascii="Lucida Console" w:hAnsi="Lucida Console"/>
+          <w:sz w:val="16"/>
+          <w:szCs w:val="16"/>
+          <w:lang w:val="en-US"/>
+        </w:rPr>
+        <w:t>&gt;</w:t>
+      </w:r>
+    </w:p>
+    <w:p>
+      <w:pPr>
+        <w:ind w:firstLine="0"/>
+        <w:rPr>
+          <w:rFonts w:ascii="Lucida Console" w:hAnsi="Lucida Console"/>
+          <w:sz w:val="16"/>
+          <w:szCs w:val="16"/>
+          <w:lang w:val="en-US"/>
+        </w:rPr>
+      </w:pPr>
+      <w:r>
+        <w:rPr>
+          <w:rFonts w:ascii="Lucida Console" w:hAnsi="Lucida Console"/>
+          <w:sz w:val="16"/>
+          <w:szCs w:val="16"/>
+          <w:lang w:val="en-US"/>
+        </w:rPr>
+        <w:t xml:space="preserve">          &lt;</w:t>
+      </w:r>
+      <w:proofErr w:type="spellStart"/>
+      <w:r>
+        <w:rPr>
+          <w:rFonts w:ascii="Lucida Console" w:hAnsi="Lucida Console"/>
+          <w:sz w:val="16"/>
+          <w:szCs w:val="16"/>
+          <w:lang w:val="en-US"/>
+        </w:rPr>
+        <w:t>se:data</w:t>
+      </w:r>
+      <w:proofErr w:type="spellEnd"/>
+      <w:r>
+        <w:rPr>
+          <w:rFonts w:ascii="Lucida Console" w:hAnsi="Lucida Console"/>
+          <w:sz w:val="16"/>
+          <w:szCs w:val="16"/>
+          <w:lang w:val="en-US"/>
+        </w:rPr>
+        <w:t>&gt;&lt;</w:t>
+      </w:r>
+      <w:proofErr w:type="spellStart"/>
+      <w:r>
+        <w:rPr>
+          <w:rFonts w:ascii="Lucida Console" w:hAnsi="Lucida Console"/>
+          <w:sz w:val="16"/>
+          <w:szCs w:val="16"/>
+          <w:lang w:val="en-US"/>
+        </w:rPr>
+        <w:t>se:tab</w:t>
+      </w:r>
+      <w:proofErr w:type="spellEnd"/>
+      <w:r>
+        <w:rPr>
+          <w:rFonts w:ascii="Lucida Console" w:hAnsi="Lucida Console"/>
+          <w:sz w:val="16"/>
+          <w:szCs w:val="16"/>
+          <w:lang w:val="en-US"/>
+        </w:rPr>
+        <w:t>/&gt;</w:t>
+      </w:r>
+      <w:proofErr w:type="gramStart"/>
+      <w:r>
+        <w:rPr>
+          <w:rFonts w:ascii="Lucida Console" w:hAnsi="Lucida Console"/>
+          <w:sz w:val="16"/>
+          <w:szCs w:val="16"/>
+          <w:lang w:val="en-US"/>
+        </w:rPr>
+        <w:t>Airfare :</w:t>
+      </w:r>
+      <w:proofErr w:type="gramEnd"/>
+      <w:r>
+        <w:rPr>
+          <w:rFonts w:ascii="Lucida Console" w:hAnsi="Lucida Console"/>
+          <w:sz w:val="16"/>
+          <w:szCs w:val="16"/>
+          <w:lang w:val="en-US"/>
+        </w:rPr>
+        <w:t xml:space="preserve"> &lt;</w:t>
+      </w:r>
+      <w:proofErr w:type="spellStart"/>
+      <w:r>
+        <w:rPr>
+          <w:rFonts w:ascii="Lucida Console" w:hAnsi="Lucida Console"/>
+          <w:sz w:val="16"/>
+          <w:szCs w:val="16"/>
+          <w:lang w:val="en-US"/>
+        </w:rPr>
+        <w:t>se:value</w:t>
+      </w:r>
+      <w:proofErr w:type="spellEnd"/>
+      <w:r>
+        <w:rPr>
+          <w:rFonts w:ascii="Lucida Console" w:hAnsi="Lucida Console"/>
+          <w:sz w:val="16"/>
+          <w:szCs w:val="16"/>
+          <w:lang w:val="en-US"/>
+        </w:rPr>
+        <w:t xml:space="preserve"> select="[DCO].[Flight].[</w:t>
+      </w:r>
+      <w:proofErr w:type="spellStart"/>
+      <w:r>
+        <w:rPr>
+          <w:rFonts w:ascii="Lucida Console" w:hAnsi="Lucida Console"/>
+          <w:sz w:val="16"/>
+          <w:szCs w:val="16"/>
+          <w:lang w:val="en-US"/>
+        </w:rPr>
+        <w:t>Air_Ticket</w:t>
+      </w:r>
+      <w:proofErr w:type="spellEnd"/>
+      <w:r>
+        <w:rPr>
+          <w:rFonts w:ascii="Lucida Console" w:hAnsi="Lucida Console"/>
+          <w:sz w:val="16"/>
+          <w:szCs w:val="16"/>
+          <w:lang w:val="en-US"/>
+        </w:rPr>
+        <w:t>].[Airfare]"/&gt;&lt;/</w:t>
+      </w:r>
+      <w:proofErr w:type="spellStart"/>
+      <w:r>
+        <w:rPr>
+          <w:rFonts w:ascii="Lucida Console" w:hAnsi="Lucida Console"/>
+          <w:sz w:val="16"/>
+          <w:szCs w:val="16"/>
+          <w:lang w:val="en-US"/>
+        </w:rPr>
+        <w:t>se:data</w:t>
+      </w:r>
+      <w:proofErr w:type="spellEnd"/>
+      <w:r>
+        <w:rPr>
+          <w:rFonts w:ascii="Lucida Console" w:hAnsi="Lucida Console"/>
+          <w:sz w:val="16"/>
+          <w:szCs w:val="16"/>
+          <w:lang w:val="en-US"/>
+        </w:rPr>
+        <w:t>&gt;</w:t>
+      </w:r>
+    </w:p>
+    <w:p>
+      <w:pPr>
+        <w:ind w:firstLine="0"/>
+        <w:rPr>
+          <w:rFonts w:ascii="Lucida Console" w:hAnsi="Lucida Console"/>
+          <w:sz w:val="16"/>
+          <w:szCs w:val="16"/>
+          <w:lang w:val="en-US"/>
+        </w:rPr>
+      </w:pPr>
+      <w:r>
+        <w:rPr>
+          <w:rFonts w:ascii="Lucida Console" w:hAnsi="Lucida Console"/>
+          <w:sz w:val="16"/>
+          <w:szCs w:val="16"/>
+          <w:lang w:val="en-US"/>
+        </w:rPr>
+        <w:t xml:space="preserve">          &lt;</w:t>
+      </w:r>
+      <w:proofErr w:type="spellStart"/>
+      <w:r>
+        <w:rPr>
+          <w:rFonts w:ascii="Lucida Console" w:hAnsi="Lucida Console"/>
+          <w:sz w:val="16"/>
+          <w:szCs w:val="16"/>
+          <w:lang w:val="en-US"/>
+        </w:rPr>
+        <w:t>se:data</w:t>
+      </w:r>
+      <w:proofErr w:type="spellEnd"/>
+      <w:r>
+        <w:rPr>
+          <w:rFonts w:ascii="Lucida Console" w:hAnsi="Lucida Console"/>
+          <w:sz w:val="16"/>
+          <w:szCs w:val="16"/>
+          <w:lang w:val="en-US"/>
+        </w:rPr>
+        <w:t>&gt;&lt;</w:t>
+      </w:r>
+      <w:proofErr w:type="spellStart"/>
+      <w:r>
+        <w:rPr>
+          <w:rFonts w:ascii="Lucida Console" w:hAnsi="Lucida Console"/>
+          <w:sz w:val="16"/>
+          <w:szCs w:val="16"/>
+          <w:lang w:val="en-US"/>
+        </w:rPr>
+        <w:t>se:tab</w:t>
+      </w:r>
+      <w:proofErr w:type="spellEnd"/>
+      <w:r>
+        <w:rPr>
+          <w:rFonts w:ascii="Lucida Console" w:hAnsi="Lucida Console"/>
+          <w:sz w:val="16"/>
+          <w:szCs w:val="16"/>
+          <w:lang w:val="en-US"/>
+        </w:rPr>
+        <w:t xml:space="preserve">/&gt;Total </w:t>
+      </w:r>
+      <w:proofErr w:type="gramStart"/>
+      <w:r>
+        <w:rPr>
+          <w:rFonts w:ascii="Lucida Console" w:hAnsi="Lucida Console"/>
+          <w:sz w:val="16"/>
+          <w:szCs w:val="16"/>
+          <w:lang w:val="en-US"/>
+        </w:rPr>
+        <w:t>Cost :</w:t>
+      </w:r>
+      <w:proofErr w:type="gramEnd"/>
+      <w:r>
+        <w:rPr>
+          <w:rFonts w:ascii="Lucida Console" w:hAnsi="Lucida Console"/>
+          <w:sz w:val="16"/>
+          <w:szCs w:val="16"/>
+          <w:lang w:val="en-US"/>
+        </w:rPr>
+        <w:t xml:space="preserve"> &lt;</w:t>
+      </w:r>
+      <w:proofErr w:type="spellStart"/>
+      <w:r>
+        <w:rPr>
+          <w:rFonts w:ascii="Lucida Console" w:hAnsi="Lucida Console"/>
+          <w:sz w:val="16"/>
+          <w:szCs w:val="16"/>
+          <w:lang w:val="en-US"/>
+        </w:rPr>
+        <w:t>se:value</w:t>
+      </w:r>
+      <w:proofErr w:type="spellEnd"/>
+      <w:r>
+        <w:rPr>
+          <w:rFonts w:ascii="Lucida Console" w:hAnsi="Lucida Console"/>
+          <w:sz w:val="16"/>
+          <w:szCs w:val="16"/>
+          <w:lang w:val="en-US"/>
+        </w:rPr>
+        <w:t xml:space="preserve"> select="[DCO].[Flight].[</w:t>
+      </w:r>
+      <w:proofErr w:type="spellStart"/>
+      <w:r>
+        <w:rPr>
+          <w:rFonts w:ascii="Lucida Console" w:hAnsi="Lucida Console"/>
+          <w:sz w:val="16"/>
+          <w:szCs w:val="16"/>
+          <w:lang w:val="en-US"/>
+        </w:rPr>
+        <w:t>Air_Ticket</w:t>
+      </w:r>
+      <w:proofErr w:type="spellEnd"/>
+      <w:r>
+        <w:rPr>
+          <w:rFonts w:ascii="Lucida Console" w:hAnsi="Lucida Console"/>
+          <w:sz w:val="16"/>
+          <w:szCs w:val="16"/>
+          <w:lang w:val="en-US"/>
+        </w:rPr>
+        <w:t>].[</w:t>
+      </w:r>
+      <w:proofErr w:type="spellStart"/>
+      <w:r>
+        <w:rPr>
+          <w:rFonts w:ascii="Lucida Console" w:hAnsi="Lucida Console"/>
+          <w:sz w:val="16"/>
+          <w:szCs w:val="16"/>
+          <w:lang w:val="en-US"/>
+        </w:rPr>
+        <w:t>Total_Cost</w:t>
+      </w:r>
+      <w:proofErr w:type="spellEnd"/>
+      <w:r>
+        <w:rPr>
+          <w:rFonts w:ascii="Lucida Console" w:hAnsi="Lucida Console"/>
+          <w:sz w:val="16"/>
+          <w:szCs w:val="16"/>
+          <w:lang w:val="en-US"/>
+        </w:rPr>
+        <w:t>]"/&gt;&lt;/</w:t>
+      </w:r>
+      <w:proofErr w:type="spellStart"/>
+      <w:r>
+        <w:rPr>
+          <w:rFonts w:ascii="Lucida Console" w:hAnsi="Lucida Console"/>
+          <w:sz w:val="16"/>
+          <w:szCs w:val="16"/>
+          <w:lang w:val="en-US"/>
+        </w:rPr>
+        <w:t>se:data</w:t>
+      </w:r>
+      <w:proofErr w:type="spellEnd"/>
+      <w:r>
+        <w:rPr>
+          <w:rFonts w:ascii="Lucida Console" w:hAnsi="Lucida Console"/>
+          <w:sz w:val="16"/>
+          <w:szCs w:val="16"/>
+          <w:lang w:val="en-US"/>
+        </w:rPr>
+        <w:t>&gt;</w:t>
+      </w:r>
+    </w:p>
+    <w:p>
+      <w:pPr>
+        <w:ind w:firstLine="0"/>
+        <w:rPr>
+          <w:rFonts w:ascii="Lucida Console" w:hAnsi="Lucida Console"/>
+          <w:sz w:val="16"/>
+          <w:szCs w:val="16"/>
+          <w:lang w:val="en-US"/>
+        </w:rPr>
+      </w:pPr>
+      <w:r>
+        <w:rPr>
+          <w:rFonts w:ascii="Lucida Console" w:hAnsi="Lucida Console"/>
+          <w:sz w:val="16"/>
+          <w:szCs w:val="16"/>
+          <w:lang w:val="en-US"/>
+        </w:rPr>
+        <w:t xml:space="preserve">          &lt;</w:t>
+      </w:r>
+      <w:proofErr w:type="spellStart"/>
+      <w:proofErr w:type="gramStart"/>
+      <w:r>
+        <w:rPr>
+          <w:rFonts w:ascii="Lucida Console" w:hAnsi="Lucida Console"/>
+          <w:sz w:val="16"/>
+          <w:szCs w:val="16"/>
+          <w:lang w:val="en-US"/>
+        </w:rPr>
+        <w:t>se:elsif</w:t>
+      </w:r>
+      <w:proofErr w:type="spellEnd"/>
+      <w:proofErr w:type="gramEnd"/>
+      <w:r>
+        <w:rPr>
+          <w:rFonts w:ascii="Lucida Console" w:hAnsi="Lucida Console"/>
+          <w:sz w:val="16"/>
+          <w:szCs w:val="16"/>
+          <w:lang w:val="en-US"/>
+        </w:rPr>
+        <w:t xml:space="preserve"> test="[DCO].[Flight].[</w:t>
+      </w:r>
+      <w:proofErr w:type="spellStart"/>
+      <w:r>
+        <w:rPr>
+          <w:rFonts w:ascii="Lucida Console" w:hAnsi="Lucida Console"/>
+          <w:sz w:val="16"/>
+          <w:szCs w:val="16"/>
+          <w:lang w:val="en-US"/>
+        </w:rPr>
+        <w:t>Air_Ticket</w:t>
+      </w:r>
+      <w:proofErr w:type="spellEnd"/>
+      <w:r>
+        <w:rPr>
+          <w:rFonts w:ascii="Lucida Console" w:hAnsi="Lucida Console"/>
+          <w:sz w:val="16"/>
+          <w:szCs w:val="16"/>
+          <w:lang w:val="en-US"/>
+        </w:rPr>
+        <w:t>].[</w:t>
+      </w:r>
+      <w:proofErr w:type="spellStart"/>
+      <w:r>
+        <w:rPr>
+          <w:rFonts w:ascii="Lucida Console" w:hAnsi="Lucida Console"/>
+          <w:sz w:val="16"/>
+          <w:szCs w:val="16"/>
+          <w:lang w:val="en-US"/>
+        </w:rPr>
         <w:t>Return_Date</w:t>
       </w:r>
       <w:proofErr w:type="spellEnd"/>
@@ -10262,6 +11652,368 @@
           <w:szCs w:val="16"/>
           <w:lang w:val="en-US"/>
         </w:rPr>
+        <w:t>] LESSER-THAN 01/Aug/2010"&gt;</w:t>
+      </w:r>
+    </w:p>
+    <w:p>
+      <w:pPr>
+        <w:ind w:firstLine="0"/>
+        <w:rPr>
+          <w:rFonts w:ascii="Lucida Console" w:hAnsi="Lucida Console"/>
+          <w:sz w:val="16"/>
+          <w:szCs w:val="16"/>
+          <w:lang w:val="en-US"/>
+        </w:rPr>
+      </w:pPr>
+      <w:r>
+        <w:rPr>
+          <w:rFonts w:ascii="Lucida Console" w:hAnsi="Lucida Console"/>
+          <w:sz w:val="16"/>
+          <w:szCs w:val="16"/>
+          <w:lang w:val="en-US"/>
+        </w:rPr>
+        <w:t xml:space="preserve">            &lt;</w:t>
+      </w:r>
+      <w:proofErr w:type="spellStart"/>
+      <w:proofErr w:type="gramStart"/>
+      <w:r>
+        <w:rPr>
+          <w:rFonts w:ascii="Lucida Console" w:hAnsi="Lucida Console"/>
+          <w:sz w:val="16"/>
+          <w:szCs w:val="16"/>
+          <w:lang w:val="en-US"/>
+        </w:rPr>
+        <w:t>se:if</w:t>
+      </w:r>
+      <w:proofErr w:type="spellEnd"/>
+      <w:proofErr w:type="gramEnd"/>
+      <w:r>
+        <w:rPr>
+          <w:rFonts w:ascii="Lucida Console" w:hAnsi="Lucida Console"/>
+          <w:sz w:val="16"/>
+          <w:szCs w:val="16"/>
+          <w:lang w:val="en-US"/>
+        </w:rPr>
+        <w:t xml:space="preserve"> test="[DCO].[Flight].[</w:t>
+      </w:r>
+      <w:proofErr w:type="spellStart"/>
+      <w:r>
+        <w:rPr>
+          <w:rFonts w:ascii="Lucida Console" w:hAnsi="Lucida Console"/>
+          <w:sz w:val="16"/>
+          <w:szCs w:val="16"/>
+          <w:lang w:val="en-US"/>
+        </w:rPr>
+        <w:t>Air_Ticket</w:t>
+      </w:r>
+      <w:proofErr w:type="spellEnd"/>
+      <w:r>
+        <w:rPr>
+          <w:rFonts w:ascii="Lucida Console" w:hAnsi="Lucida Console"/>
+          <w:sz w:val="16"/>
+          <w:szCs w:val="16"/>
+          <w:lang w:val="en-US"/>
+        </w:rPr>
+        <w:t>].[</w:t>
+      </w:r>
+      <w:proofErr w:type="spellStart"/>
+      <w:r>
+        <w:rPr>
+          <w:rFonts w:ascii="Lucida Console" w:hAnsi="Lucida Console"/>
+          <w:sz w:val="16"/>
+          <w:szCs w:val="16"/>
+          <w:lang w:val="en-US"/>
+        </w:rPr>
+        <w:t>Return_Date</w:t>
+      </w:r>
+      <w:proofErr w:type="spellEnd"/>
+      <w:r>
+        <w:rPr>
+          <w:rFonts w:ascii="Lucida Console" w:hAnsi="Lucida Console"/>
+          <w:sz w:val="16"/>
+          <w:szCs w:val="16"/>
+          <w:lang w:val="en-US"/>
+        </w:rPr>
+        <w:t>] GREATER-THAN 01/Jan/2005"&gt;</w:t>
+      </w:r>
+    </w:p>
+    <w:p>
+      <w:pPr>
+        <w:ind w:firstLine="0"/>
+        <w:rPr>
+          <w:rFonts w:ascii="Lucida Console" w:hAnsi="Lucida Console"/>
+          <w:sz w:val="16"/>
+          <w:szCs w:val="16"/>
+          <w:lang w:val="en-US"/>
+        </w:rPr>
+      </w:pPr>
+      <w:r>
+        <w:rPr>
+          <w:rFonts w:ascii="Lucida Console" w:hAnsi="Lucida Console"/>
+          <w:sz w:val="16"/>
+          <w:szCs w:val="16"/>
+          <w:lang w:val="en-US"/>
+        </w:rPr>
+        <w:t xml:space="preserve">              &lt;</w:t>
+      </w:r>
+      <w:proofErr w:type="spellStart"/>
+      <w:r>
+        <w:rPr>
+          <w:rFonts w:ascii="Lucida Console" w:hAnsi="Lucida Console"/>
+          <w:sz w:val="16"/>
+          <w:szCs w:val="16"/>
+          <w:lang w:val="en-US"/>
+        </w:rPr>
+        <w:t>se:data</w:t>
+      </w:r>
+      <w:proofErr w:type="spellEnd"/>
+      <w:r>
+        <w:rPr>
+          <w:rFonts w:ascii="Lucida Console" w:hAnsi="Lucida Console"/>
+          <w:sz w:val="16"/>
+          <w:szCs w:val="16"/>
+          <w:lang w:val="en-US"/>
+        </w:rPr>
+        <w:t>&gt;&lt;</w:t>
+      </w:r>
+      <w:proofErr w:type="spellStart"/>
+      <w:r>
+        <w:rPr>
+          <w:rFonts w:ascii="Lucida Console" w:hAnsi="Lucida Console"/>
+          <w:sz w:val="16"/>
+          <w:szCs w:val="16"/>
+          <w:lang w:val="en-US"/>
+        </w:rPr>
+        <w:t>se:tab</w:t>
+      </w:r>
+      <w:proofErr w:type="spellEnd"/>
+      <w:r>
+        <w:rPr>
+          <w:rFonts w:ascii="Lucida Console" w:hAnsi="Lucida Console"/>
+          <w:sz w:val="16"/>
+          <w:szCs w:val="16"/>
+          <w:lang w:val="en-US"/>
+        </w:rPr>
+        <w:t>/&gt;</w:t>
+      </w:r>
+      <w:proofErr w:type="gramStart"/>
+      <w:r>
+        <w:rPr>
+          <w:rFonts w:ascii="Lucida Console" w:hAnsi="Lucida Console"/>
+          <w:sz w:val="16"/>
+          <w:szCs w:val="16"/>
+          <w:lang w:val="en-US"/>
+        </w:rPr>
+        <w:t>Airfare :</w:t>
+      </w:r>
+      <w:proofErr w:type="gramEnd"/>
+      <w:r>
+        <w:rPr>
+          <w:rFonts w:ascii="Lucida Console" w:hAnsi="Lucida Console"/>
+          <w:sz w:val="16"/>
+          <w:szCs w:val="16"/>
+          <w:lang w:val="en-US"/>
+        </w:rPr>
+        <w:t xml:space="preserve"> &lt;</w:t>
+      </w:r>
+      <w:proofErr w:type="spellStart"/>
+      <w:r>
+        <w:rPr>
+          <w:rFonts w:ascii="Lucida Console" w:hAnsi="Lucida Console"/>
+          <w:sz w:val="16"/>
+          <w:szCs w:val="16"/>
+          <w:lang w:val="en-US"/>
+        </w:rPr>
+        <w:t>se:value</w:t>
+      </w:r>
+      <w:proofErr w:type="spellEnd"/>
+      <w:r>
+        <w:rPr>
+          <w:rFonts w:ascii="Lucida Console" w:hAnsi="Lucida Console"/>
+          <w:sz w:val="16"/>
+          <w:szCs w:val="16"/>
+          <w:lang w:val="en-US"/>
+        </w:rPr>
+        <w:t xml:space="preserve"> select="[DCO].[Flight].[</w:t>
+      </w:r>
+      <w:proofErr w:type="spellStart"/>
+      <w:r>
+        <w:rPr>
+          <w:rFonts w:ascii="Lucida Console" w:hAnsi="Lucida Console"/>
+          <w:sz w:val="16"/>
+          <w:szCs w:val="16"/>
+          <w:lang w:val="en-US"/>
+        </w:rPr>
+        <w:t>Air_Ticket</w:t>
+      </w:r>
+      <w:proofErr w:type="spellEnd"/>
+      <w:r>
+        <w:rPr>
+          <w:rFonts w:ascii="Lucida Console" w:hAnsi="Lucida Console"/>
+          <w:sz w:val="16"/>
+          <w:szCs w:val="16"/>
+          <w:lang w:val="en-US"/>
+        </w:rPr>
+        <w:t>].[Airfare]"/&gt;&lt;/</w:t>
+      </w:r>
+      <w:proofErr w:type="spellStart"/>
+      <w:r>
+        <w:rPr>
+          <w:rFonts w:ascii="Lucida Console" w:hAnsi="Lucida Console"/>
+          <w:sz w:val="16"/>
+          <w:szCs w:val="16"/>
+          <w:lang w:val="en-US"/>
+        </w:rPr>
+        <w:t>se:data</w:t>
+      </w:r>
+      <w:proofErr w:type="spellEnd"/>
+      <w:r>
+        <w:rPr>
+          <w:rFonts w:ascii="Lucida Console" w:hAnsi="Lucida Console"/>
+          <w:sz w:val="16"/>
+          <w:szCs w:val="16"/>
+          <w:lang w:val="en-US"/>
+        </w:rPr>
+        <w:t>&gt;</w:t>
+      </w:r>
+    </w:p>
+    <w:p>
+      <w:pPr>
+        <w:ind w:firstLine="0"/>
+        <w:rPr>
+          <w:rFonts w:ascii="Lucida Console" w:hAnsi="Lucida Console"/>
+          <w:sz w:val="16"/>
+          <w:szCs w:val="16"/>
+          <w:lang w:val="en-US"/>
+        </w:rPr>
+      </w:pPr>
+      <w:r>
+        <w:rPr>
+          <w:rFonts w:ascii="Lucida Console" w:hAnsi="Lucida Console"/>
+          <w:sz w:val="16"/>
+          <w:szCs w:val="16"/>
+          <w:lang w:val="en-US"/>
+        </w:rPr>
+        <w:t xml:space="preserve">              &lt;</w:t>
+      </w:r>
+      <w:proofErr w:type="spellStart"/>
+      <w:r>
+        <w:rPr>
+          <w:rFonts w:ascii="Lucida Console" w:hAnsi="Lucida Console"/>
+          <w:sz w:val="16"/>
+          <w:szCs w:val="16"/>
+          <w:lang w:val="en-US"/>
+        </w:rPr>
+        <w:t>se:data</w:t>
+      </w:r>
+      <w:proofErr w:type="spellEnd"/>
+      <w:r>
+        <w:rPr>
+          <w:rFonts w:ascii="Lucida Console" w:hAnsi="Lucida Console"/>
+          <w:sz w:val="16"/>
+          <w:szCs w:val="16"/>
+          <w:lang w:val="en-US"/>
+        </w:rPr>
+        <w:t>&gt;&lt;</w:t>
+      </w:r>
+      <w:proofErr w:type="spellStart"/>
+      <w:r>
+        <w:rPr>
+          <w:rFonts w:ascii="Lucida Console" w:hAnsi="Lucida Console"/>
+          <w:sz w:val="16"/>
+          <w:szCs w:val="16"/>
+          <w:lang w:val="en-US"/>
+        </w:rPr>
+        <w:t>se:tab</w:t>
+      </w:r>
+      <w:proofErr w:type="spellEnd"/>
+      <w:r>
+        <w:rPr>
+          <w:rFonts w:ascii="Lucida Console" w:hAnsi="Lucida Console"/>
+          <w:sz w:val="16"/>
+          <w:szCs w:val="16"/>
+          <w:lang w:val="en-US"/>
+        </w:rPr>
+        <w:t xml:space="preserve">/&gt;Total </w:t>
+      </w:r>
+      <w:proofErr w:type="gramStart"/>
+      <w:r>
+        <w:rPr>
+          <w:rFonts w:ascii="Lucida Console" w:hAnsi="Lucida Console"/>
+          <w:sz w:val="16"/>
+          <w:szCs w:val="16"/>
+          <w:lang w:val="en-US"/>
+        </w:rPr>
+        <w:t>Cost :</w:t>
+      </w:r>
+      <w:proofErr w:type="gramEnd"/>
+      <w:r>
+        <w:rPr>
+          <w:rFonts w:ascii="Lucida Console" w:hAnsi="Lucida Console"/>
+          <w:sz w:val="16"/>
+          <w:szCs w:val="16"/>
+          <w:lang w:val="en-US"/>
+        </w:rPr>
+        <w:t xml:space="preserve"> &lt;</w:t>
+      </w:r>
+      <w:proofErr w:type="spellStart"/>
+      <w:r>
+        <w:rPr>
+          <w:rFonts w:ascii="Lucida Console" w:hAnsi="Lucida Console"/>
+          <w:sz w:val="16"/>
+          <w:szCs w:val="16"/>
+          <w:lang w:val="en-US"/>
+        </w:rPr>
+        <w:t>se:value</w:t>
+      </w:r>
+      <w:proofErr w:type="spellEnd"/>
+      <w:r>
+        <w:rPr>
+          <w:rFonts w:ascii="Lucida Console" w:hAnsi="Lucida Console"/>
+          <w:sz w:val="16"/>
+          <w:szCs w:val="16"/>
+          <w:lang w:val="en-US"/>
+        </w:rPr>
+        <w:t xml:space="preserve"> select="[DCO].[Flight].[</w:t>
+      </w:r>
+      <w:proofErr w:type="spellStart"/>
+      <w:r>
+        <w:rPr>
+          <w:rFonts w:ascii="Lucida Console" w:hAnsi="Lucida Console"/>
+          <w:sz w:val="16"/>
+          <w:szCs w:val="16"/>
+          <w:lang w:val="en-US"/>
+        </w:rPr>
+        <w:t>Air_Ticket</w:t>
+      </w:r>
+      <w:proofErr w:type="spellEnd"/>
+      <w:r>
+        <w:rPr>
+          <w:rFonts w:ascii="Lucida Console" w:hAnsi="Lucida Console"/>
+          <w:sz w:val="16"/>
+          <w:szCs w:val="16"/>
+          <w:lang w:val="en-US"/>
+        </w:rPr>
+        <w:t>].[</w:t>
+      </w:r>
+      <w:proofErr w:type="spellStart"/>
+      <w:r>
+        <w:rPr>
+          <w:rFonts w:ascii="Lucida Console" w:hAnsi="Lucida Console"/>
+          <w:sz w:val="16"/>
+          <w:szCs w:val="16"/>
+          <w:lang w:val="en-US"/>
+        </w:rPr>
+        <w:t>Total_Cost</w:t>
+      </w:r>
+      <w:proofErr w:type="spellEnd"/>
+      <w:r>
+        <w:rPr>
+          <w:rFonts w:ascii="Lucida Console" w:hAnsi="Lucida Console"/>
+          <w:sz w:val="16"/>
+          <w:szCs w:val="16"/>
+          <w:lang w:val="en-US"/>
+        </w:rPr>
         <w:t>]"/&gt;&lt;/</w:t>
       </w:r>
       <w:proofErr w:type="spellStart"/>
@@ -10302,9 +12054,10 @@
           <w:szCs w:val="16"/>
           <w:lang w:val="en-US"/>
         </w:rPr>
-        <w:t xml:space="preserve">        &lt;</w:t>
-      </w:r>
-      <w:proofErr w:type="spellStart"/>
+        <w:t xml:space="preserve">            &lt;/</w:t>
+      </w:r>
+      <w:proofErr w:type="spellStart"/>
+      <w:proofErr w:type="gramStart"/>
       <w:r>
         <w:rPr>
           <w:rFonts w:ascii="Lucida Console" w:hAnsi="Lucida Console"/>
@@ -10315,54 +12068,15 @@
         <w:t>se:if</w:t>
       </w:r>
       <w:proofErr w:type="spellEnd"/>
-      <w:r>
-        <w:rPr>
-          <w:rFonts w:ascii="Lucida Console" w:hAnsi="Lucida Console"/>
-          <w:sz w:val="16"/>
-          <w:szCs w:val="16"/>
-          <w:lang w:val="en-US"/>
-        </w:rPr>
-        <w:t xml:space="preserve"> test="[DCO].[Flight].[</w:t>
-      </w:r>
-      <w:proofErr w:type="spellStart"/>
-      <w:r>
-        <w:rPr>
-          <w:rFonts w:ascii="Lucida Console" w:hAnsi="Lucida Console"/>
-          <w:sz w:val="16"/>
-          <w:szCs w:val="16"/>
-          <w:lang w:val="en-US"/>
-        </w:rPr>
-        <w:t>Air_Ticket</w:t>
-      </w:r>
-      <w:proofErr w:type="spellEnd"/>
-      <w:r>
-        <w:rPr>
-          <w:rFonts w:ascii="Lucida Console" w:hAnsi="Lucida Console"/>
-          <w:sz w:val="16"/>
-          <w:szCs w:val="16"/>
-          <w:lang w:val="en-US"/>
-        </w:rPr>
-        <w:t>].[</w:t>
-      </w:r>
-      <w:proofErr w:type="spellStart"/>
-      <w:r>
-        <w:rPr>
-          <w:rFonts w:ascii="Lucida Console" w:hAnsi="Lucida Console"/>
-          <w:sz w:val="16"/>
-          <w:szCs w:val="16"/>
-          <w:lang w:val="en-US"/>
-        </w:rPr>
-        <w:t>Return_Date</w:t>
-      </w:r>
-      <w:proofErr w:type="spellEnd"/>
-      <w:r>
-        <w:rPr>
-          <w:rFonts w:ascii="Lucida Console" w:hAnsi="Lucida Console"/>
-          <w:sz w:val="16"/>
-          <w:szCs w:val="16"/>
-          <w:lang w:val="en-US"/>
-        </w:rPr>
-        <w:t>] GREATER-THAN 01/Aug/2010"&gt;</w:t>
+      <w:proofErr w:type="gramEnd"/>
+      <w:r>
+        <w:rPr>
+          <w:rFonts w:ascii="Lucida Console" w:hAnsi="Lucida Console"/>
+          <w:sz w:val="16"/>
+          <w:szCs w:val="16"/>
+          <w:lang w:val="en-US"/>
+        </w:rPr>
+        <w:t>&gt;</w:t>
       </w:r>
     </w:p>
     <w:p>
@@ -10382,119 +12096,21 @@
           <w:szCs w:val="16"/>
           <w:lang w:val="en-US"/>
         </w:rPr>
-        <w:t xml:space="preserve">          &lt;</w:t>
-      </w:r>
-      <w:proofErr w:type="spellStart"/>
-      <w:r>
-        <w:rPr>
-          <w:rFonts w:ascii="Lucida Console" w:hAnsi="Lucida Console"/>
-          <w:sz w:val="16"/>
-          <w:szCs w:val="16"/>
-          <w:lang w:val="en-US"/>
-        </w:rPr>
-        <w:t>se:data</w:t>
-      </w:r>
-      <w:proofErr w:type="spellEnd"/>
-      <w:r>
-        <w:rPr>
-          <w:rFonts w:ascii="Lucida Console" w:hAnsi="Lucida Console"/>
-          <w:sz w:val="16"/>
-          <w:szCs w:val="16"/>
-          <w:lang w:val="en-US"/>
-        </w:rPr>
-        <w:t>&gt;&lt;</w:t>
-      </w:r>
-      <w:proofErr w:type="spellStart"/>
-      <w:r>
-        <w:rPr>
-          <w:rFonts w:ascii="Lucida Console" w:hAnsi="Lucida Console"/>
-          <w:sz w:val="16"/>
-          <w:szCs w:val="16"/>
-          <w:lang w:val="en-US"/>
-        </w:rPr>
-        <w:t>se:tab</w:t>
-      </w:r>
-      <w:proofErr w:type="spellEnd"/>
-      <w:r>
-        <w:rPr>
-          <w:rFonts w:ascii="Lucida Console" w:hAnsi="Lucida Console"/>
-          <w:sz w:val="16"/>
-          <w:szCs w:val="16"/>
-          <w:lang w:val="en-US"/>
-        </w:rPr>
-        <w:t>/&gt;Return From : &lt;</w:t>
-      </w:r>
-      <w:proofErr w:type="spellStart"/>
-      <w:r>
-        <w:rPr>
-          <w:rFonts w:ascii="Lucida Console" w:hAnsi="Lucida Console"/>
-          <w:sz w:val="16"/>
-          <w:szCs w:val="16"/>
-          <w:lang w:val="en-US"/>
-        </w:rPr>
-        <w:t>se:value</w:t>
-      </w:r>
-      <w:proofErr w:type="spellEnd"/>
-      <w:r>
-        <w:rPr>
-          <w:rFonts w:ascii="Lucida Console" w:hAnsi="Lucida Console"/>
-          <w:sz w:val="16"/>
-          <w:szCs w:val="16"/>
-          <w:lang w:val="en-US"/>
-        </w:rPr>
-        <w:t xml:space="preserve"> select="[DCO].[Flight].[</w:t>
-      </w:r>
-      <w:proofErr w:type="spellStart"/>
-      <w:r>
-        <w:rPr>
-          <w:rFonts w:ascii="Lucida Console" w:hAnsi="Lucida Console"/>
-          <w:sz w:val="16"/>
-          <w:szCs w:val="16"/>
-          <w:lang w:val="en-US"/>
-        </w:rPr>
-        <w:t>Air_Ticket</w:t>
-      </w:r>
-      <w:proofErr w:type="spellEnd"/>
-      <w:r>
-        <w:rPr>
-          <w:rFonts w:ascii="Lucida Console" w:hAnsi="Lucida Console"/>
-          <w:sz w:val="16"/>
-          <w:szCs w:val="16"/>
-          <w:lang w:val="en-US"/>
-        </w:rPr>
-        <w:t>].[</w:t>
-      </w:r>
-      <w:proofErr w:type="spellStart"/>
-      <w:r>
-        <w:rPr>
-          <w:rFonts w:ascii="Lucida Console" w:hAnsi="Lucida Console"/>
-          <w:sz w:val="16"/>
-          <w:szCs w:val="16"/>
-          <w:lang w:val="en-US"/>
-        </w:rPr>
-        <w:t>Return_From</w:t>
-      </w:r>
-      <w:proofErr w:type="spellEnd"/>
-      <w:r>
-        <w:rPr>
-          <w:rFonts w:ascii="Lucida Console" w:hAnsi="Lucida Console"/>
-          <w:sz w:val="16"/>
-          <w:szCs w:val="16"/>
-          <w:lang w:val="en-US"/>
-        </w:rPr>
-        <w:t>]"/&gt;&lt;/</w:t>
-      </w:r>
-      <w:proofErr w:type="spellStart"/>
-      <w:r>
-        <w:rPr>
-          <w:rFonts w:ascii="Lucida Console" w:hAnsi="Lucida Console"/>
-          <w:sz w:val="16"/>
-          <w:szCs w:val="16"/>
-          <w:lang w:val="en-US"/>
-        </w:rPr>
-        <w:t>se:data</w:t>
-      </w:r>
-      <w:proofErr w:type="spellEnd"/>
+        <w:t xml:space="preserve">          &lt;/</w:t>
+      </w:r>
+      <w:proofErr w:type="spellStart"/>
+      <w:proofErr w:type="gramStart"/>
+      <w:r>
+        <w:rPr>
+          <w:rFonts w:ascii="Lucida Console" w:hAnsi="Lucida Console"/>
+          <w:sz w:val="16"/>
+          <w:szCs w:val="16"/>
+          <w:lang w:val="en-US"/>
+        </w:rPr>
+        <w:t>se:elsif</w:t>
+      </w:r>
+      <w:proofErr w:type="spellEnd"/>
+      <w:proofErr w:type="gramEnd"/>
       <w:r>
         <w:rPr>
           <w:rFonts w:ascii="Lucida Console" w:hAnsi="Lucida Console"/>
@@ -10522,119 +12138,21 @@
           <w:szCs w:val="16"/>
           <w:lang w:val="en-US"/>
         </w:rPr>
-        <w:t xml:space="preserve">          &lt;</w:t>
-      </w:r>
-      <w:proofErr w:type="spellStart"/>
-      <w:r>
-        <w:rPr>
-          <w:rFonts w:ascii="Lucida Console" w:hAnsi="Lucida Console"/>
-          <w:sz w:val="16"/>
-          <w:szCs w:val="16"/>
-          <w:lang w:val="en-US"/>
-        </w:rPr>
-        <w:t>se:data</w:t>
-      </w:r>
-      <w:proofErr w:type="spellEnd"/>
-      <w:r>
-        <w:rPr>
-          <w:rFonts w:ascii="Lucida Console" w:hAnsi="Lucida Console"/>
-          <w:sz w:val="16"/>
-          <w:szCs w:val="16"/>
-          <w:lang w:val="en-US"/>
-        </w:rPr>
-        <w:t>&gt;&lt;</w:t>
-      </w:r>
-      <w:proofErr w:type="spellStart"/>
-      <w:r>
-        <w:rPr>
-          <w:rFonts w:ascii="Lucida Console" w:hAnsi="Lucida Console"/>
-          <w:sz w:val="16"/>
-          <w:szCs w:val="16"/>
-          <w:lang w:val="en-US"/>
-        </w:rPr>
-        <w:t>se:tab</w:t>
-      </w:r>
-      <w:proofErr w:type="spellEnd"/>
-      <w:r>
-        <w:rPr>
-          <w:rFonts w:ascii="Lucida Console" w:hAnsi="Lucida Console"/>
-          <w:sz w:val="16"/>
-          <w:szCs w:val="16"/>
-          <w:lang w:val="en-US"/>
-        </w:rPr>
-        <w:t>/&gt;Return To : &lt;</w:t>
-      </w:r>
-      <w:proofErr w:type="spellStart"/>
-      <w:r>
-        <w:rPr>
-          <w:rFonts w:ascii="Lucida Console" w:hAnsi="Lucida Console"/>
-          <w:sz w:val="16"/>
-          <w:szCs w:val="16"/>
-          <w:lang w:val="en-US"/>
-        </w:rPr>
-        <w:t>se:value</w:t>
-      </w:r>
-      <w:proofErr w:type="spellEnd"/>
-      <w:r>
-        <w:rPr>
-          <w:rFonts w:ascii="Lucida Console" w:hAnsi="Lucida Console"/>
-          <w:sz w:val="16"/>
-          <w:szCs w:val="16"/>
-          <w:lang w:val="en-US"/>
-        </w:rPr>
-        <w:t xml:space="preserve"> select="[DCO].[Flight].[</w:t>
-      </w:r>
-      <w:proofErr w:type="spellStart"/>
-      <w:r>
-        <w:rPr>
-          <w:rFonts w:ascii="Lucida Console" w:hAnsi="Lucida Console"/>
-          <w:sz w:val="16"/>
-          <w:szCs w:val="16"/>
-          <w:lang w:val="en-US"/>
-        </w:rPr>
-        <w:t>Air_Ticket</w:t>
-      </w:r>
-      <w:proofErr w:type="spellEnd"/>
-      <w:r>
-        <w:rPr>
-          <w:rFonts w:ascii="Lucida Console" w:hAnsi="Lucida Console"/>
-          <w:sz w:val="16"/>
-          <w:szCs w:val="16"/>
-          <w:lang w:val="en-US"/>
-        </w:rPr>
-        <w:t>].[</w:t>
-      </w:r>
-      <w:proofErr w:type="spellStart"/>
-      <w:r>
-        <w:rPr>
-          <w:rFonts w:ascii="Lucida Console" w:hAnsi="Lucida Console"/>
-          <w:sz w:val="16"/>
-          <w:szCs w:val="16"/>
-          <w:lang w:val="en-US"/>
-        </w:rPr>
-        <w:t>Return_To</w:t>
-      </w:r>
-      <w:proofErr w:type="spellEnd"/>
-      <w:r>
-        <w:rPr>
-          <w:rFonts w:ascii="Lucida Console" w:hAnsi="Lucida Console"/>
-          <w:sz w:val="16"/>
-          <w:szCs w:val="16"/>
-          <w:lang w:val="en-US"/>
-        </w:rPr>
-        <w:t>]"/&gt;&lt;/</w:t>
-      </w:r>
-      <w:proofErr w:type="spellStart"/>
-      <w:r>
-        <w:rPr>
-          <w:rFonts w:ascii="Lucida Console" w:hAnsi="Lucida Console"/>
-          <w:sz w:val="16"/>
-          <w:szCs w:val="16"/>
-          <w:lang w:val="en-US"/>
-        </w:rPr>
-        <w:t>se:data</w:t>
-      </w:r>
-      <w:proofErr w:type="spellEnd"/>
+        <w:t xml:space="preserve">        &lt;/</w:t>
+      </w:r>
+      <w:proofErr w:type="spellStart"/>
+      <w:proofErr w:type="gramStart"/>
+      <w:r>
+        <w:rPr>
+          <w:rFonts w:ascii="Lucida Console" w:hAnsi="Lucida Console"/>
+          <w:sz w:val="16"/>
+          <w:szCs w:val="16"/>
+          <w:lang w:val="en-US"/>
+        </w:rPr>
+        <w:t>se:if</w:t>
+      </w:r>
+      <w:proofErr w:type="spellEnd"/>
+      <w:proofErr w:type="gramEnd"/>
       <w:r>
         <w:rPr>
           <w:rFonts w:ascii="Lucida Console" w:hAnsi="Lucida Console"/>
@@ -10662,99 +12180,21 @@
           <w:szCs w:val="16"/>
           <w:lang w:val="en-US"/>
         </w:rPr>
-        <w:t xml:space="preserve">          &lt;</w:t>
-      </w:r>
-      <w:proofErr w:type="spellStart"/>
-      <w:r>
-        <w:rPr>
-          <w:rFonts w:ascii="Lucida Console" w:hAnsi="Lucida Console"/>
-          <w:sz w:val="16"/>
-          <w:szCs w:val="16"/>
-          <w:lang w:val="en-US"/>
-        </w:rPr>
-        <w:t>se:data</w:t>
-      </w:r>
-      <w:proofErr w:type="spellEnd"/>
-      <w:r>
-        <w:rPr>
-          <w:rFonts w:ascii="Lucida Console" w:hAnsi="Lucida Console"/>
-          <w:sz w:val="16"/>
-          <w:szCs w:val="16"/>
-          <w:lang w:val="en-US"/>
-        </w:rPr>
-        <w:t>&gt;&lt;</w:t>
-      </w:r>
-      <w:proofErr w:type="spellStart"/>
-      <w:r>
-        <w:rPr>
-          <w:rFonts w:ascii="Lucida Console" w:hAnsi="Lucida Console"/>
-          <w:sz w:val="16"/>
-          <w:szCs w:val="16"/>
-          <w:lang w:val="en-US"/>
-        </w:rPr>
-        <w:t>se:tab</w:t>
-      </w:r>
-      <w:proofErr w:type="spellEnd"/>
-      <w:r>
-        <w:rPr>
-          <w:rFonts w:ascii="Lucida Console" w:hAnsi="Lucida Console"/>
-          <w:sz w:val="16"/>
-          <w:szCs w:val="16"/>
-          <w:lang w:val="en-US"/>
-        </w:rPr>
-        <w:t>/&gt;Airfare : &lt;</w:t>
-      </w:r>
-      <w:proofErr w:type="spellStart"/>
-      <w:r>
-        <w:rPr>
-          <w:rFonts w:ascii="Lucida Console" w:hAnsi="Lucida Console"/>
-          <w:sz w:val="16"/>
-          <w:szCs w:val="16"/>
-          <w:lang w:val="en-US"/>
-        </w:rPr>
-        <w:t>se:value</w:t>
-      </w:r>
-      <w:proofErr w:type="spellEnd"/>
-      <w:r>
-        <w:rPr>
-          <w:rFonts w:ascii="Lucida Console" w:hAnsi="Lucida Console"/>
-          <w:sz w:val="16"/>
-          <w:szCs w:val="16"/>
-          <w:lang w:val="en-US"/>
-        </w:rPr>
-        <w:t xml:space="preserve"> select="[DCO].[Flight].[</w:t>
-      </w:r>
-      <w:proofErr w:type="spellStart"/>
-      <w:r>
-        <w:rPr>
-          <w:rFonts w:ascii="Lucida Console" w:hAnsi="Lucida Console"/>
-          <w:sz w:val="16"/>
-          <w:szCs w:val="16"/>
-          <w:lang w:val="en-US"/>
-        </w:rPr>
-        <w:t>Air_Ticket</w:t>
-      </w:r>
-      <w:proofErr w:type="spellEnd"/>
-      <w:r>
-        <w:rPr>
-          <w:rFonts w:ascii="Lucida Console" w:hAnsi="Lucida Console"/>
-          <w:sz w:val="16"/>
-          <w:szCs w:val="16"/>
-          <w:lang w:val="en-US"/>
-        </w:rPr>
-        <w:t>].[Airfare]"/&gt;&lt;/</w:t>
-      </w:r>
-      <w:proofErr w:type="spellStart"/>
-      <w:r>
-        <w:rPr>
-          <w:rFonts w:ascii="Lucida Console" w:hAnsi="Lucida Console"/>
-          <w:sz w:val="16"/>
-          <w:szCs w:val="16"/>
-          <w:lang w:val="en-US"/>
-        </w:rPr>
-        <w:t>se:data</w:t>
-      </w:r>
-      <w:proofErr w:type="spellEnd"/>
+        <w:t xml:space="preserve">      &lt;/</w:t>
+      </w:r>
+      <w:proofErr w:type="spellStart"/>
+      <w:proofErr w:type="gramStart"/>
+      <w:r>
+        <w:rPr>
+          <w:rFonts w:ascii="Lucida Console" w:hAnsi="Lucida Console"/>
+          <w:sz w:val="16"/>
+          <w:szCs w:val="16"/>
+          <w:lang w:val="en-US"/>
+        </w:rPr>
+        <w:t>se:if</w:t>
+      </w:r>
+      <w:proofErr w:type="spellEnd"/>
+      <w:proofErr w:type="gramEnd"/>
       <w:r>
         <w:rPr>
           <w:rFonts w:ascii="Lucida Console" w:hAnsi="Lucida Console"/>
@@ -10782,726 +12222,6 @@
           <w:szCs w:val="16"/>
           <w:lang w:val="en-US"/>
         </w:rPr>
-        <w:t xml:space="preserve">          &lt;</w:t>
-      </w:r>
-      <w:proofErr w:type="spellStart"/>
-      <w:r>
-        <w:rPr>
-          <w:rFonts w:ascii="Lucida Console" w:hAnsi="Lucida Console"/>
-          <w:sz w:val="16"/>
-          <w:szCs w:val="16"/>
-          <w:lang w:val="en-US"/>
-        </w:rPr>
-        <w:t>se:data</w:t>
-      </w:r>
-      <w:proofErr w:type="spellEnd"/>
-      <w:r>
-        <w:rPr>
-          <w:rFonts w:ascii="Lucida Console" w:hAnsi="Lucida Console"/>
-          <w:sz w:val="16"/>
-          <w:szCs w:val="16"/>
-          <w:lang w:val="en-US"/>
-        </w:rPr>
-        <w:t>&gt;&lt;</w:t>
-      </w:r>
-      <w:proofErr w:type="spellStart"/>
-      <w:r>
-        <w:rPr>
-          <w:rFonts w:ascii="Lucida Console" w:hAnsi="Lucida Console"/>
-          <w:sz w:val="16"/>
-          <w:szCs w:val="16"/>
-          <w:lang w:val="en-US"/>
-        </w:rPr>
-        <w:t>se:tab</w:t>
-      </w:r>
-      <w:proofErr w:type="spellEnd"/>
-      <w:r>
-        <w:rPr>
-          <w:rFonts w:ascii="Lucida Console" w:hAnsi="Lucida Console"/>
-          <w:sz w:val="16"/>
-          <w:szCs w:val="16"/>
-          <w:lang w:val="en-US"/>
-        </w:rPr>
-        <w:t>/&gt;Total Cost : &lt;</w:t>
-      </w:r>
-      <w:proofErr w:type="spellStart"/>
-      <w:r>
-        <w:rPr>
-          <w:rFonts w:ascii="Lucida Console" w:hAnsi="Lucida Console"/>
-          <w:sz w:val="16"/>
-          <w:szCs w:val="16"/>
-          <w:lang w:val="en-US"/>
-        </w:rPr>
-        <w:t>se:value</w:t>
-      </w:r>
-      <w:proofErr w:type="spellEnd"/>
-      <w:r>
-        <w:rPr>
-          <w:rFonts w:ascii="Lucida Console" w:hAnsi="Lucida Console"/>
-          <w:sz w:val="16"/>
-          <w:szCs w:val="16"/>
-          <w:lang w:val="en-US"/>
-        </w:rPr>
-        <w:t xml:space="preserve"> select="[DCO].[Flight].[</w:t>
-      </w:r>
-      <w:proofErr w:type="spellStart"/>
-      <w:r>
-        <w:rPr>
-          <w:rFonts w:ascii="Lucida Console" w:hAnsi="Lucida Console"/>
-          <w:sz w:val="16"/>
-          <w:szCs w:val="16"/>
-          <w:lang w:val="en-US"/>
-        </w:rPr>
-        <w:t>Air_Ticket</w:t>
-      </w:r>
-      <w:proofErr w:type="spellEnd"/>
-      <w:r>
-        <w:rPr>
-          <w:rFonts w:ascii="Lucida Console" w:hAnsi="Lucida Console"/>
-          <w:sz w:val="16"/>
-          <w:szCs w:val="16"/>
-          <w:lang w:val="en-US"/>
-        </w:rPr>
-        <w:t>].[</w:t>
-      </w:r>
-      <w:proofErr w:type="spellStart"/>
-      <w:r>
-        <w:rPr>
-          <w:rFonts w:ascii="Lucida Console" w:hAnsi="Lucida Console"/>
-          <w:sz w:val="16"/>
-          <w:szCs w:val="16"/>
-          <w:lang w:val="en-US"/>
-        </w:rPr>
-        <w:t>Total_Cost</w:t>
-      </w:r>
-      <w:proofErr w:type="spellEnd"/>
-      <w:r>
-        <w:rPr>
-          <w:rFonts w:ascii="Lucida Console" w:hAnsi="Lucida Console"/>
-          <w:sz w:val="16"/>
-          <w:szCs w:val="16"/>
-          <w:lang w:val="en-US"/>
-        </w:rPr>
-        <w:t>]"/&gt;&lt;/</w:t>
-      </w:r>
-      <w:proofErr w:type="spellStart"/>
-      <w:r>
-        <w:rPr>
-          <w:rFonts w:ascii="Lucida Console" w:hAnsi="Lucida Console"/>
-          <w:sz w:val="16"/>
-          <w:szCs w:val="16"/>
-          <w:lang w:val="en-US"/>
-        </w:rPr>
-        <w:t>se:data</w:t>
-      </w:r>
-      <w:proofErr w:type="spellEnd"/>
-      <w:r>
-        <w:rPr>
-          <w:rFonts w:ascii="Lucida Console" w:hAnsi="Lucida Console"/>
-          <w:sz w:val="16"/>
-          <w:szCs w:val="16"/>
-          <w:lang w:val="en-US"/>
-        </w:rPr>
-        <w:t>&gt;</w:t>
-      </w:r>
-    </w:p>
-    <w:p>
-      <w:pPr>
-        <w:ind w:firstLine="0"/>
-        <w:rPr>
-          <w:rFonts w:ascii="Lucida Console" w:hAnsi="Lucida Console"/>
-          <w:sz w:val="16"/>
-          <w:szCs w:val="16"/>
-          <w:lang w:val="en-US"/>
-        </w:rPr>
-      </w:pPr>
-      <w:r>
-        <w:rPr>
-          <w:rFonts w:ascii="Lucida Console" w:hAnsi="Lucida Console"/>
-          <w:sz w:val="16"/>
-          <w:szCs w:val="16"/>
-          <w:lang w:val="en-US"/>
-        </w:rPr>
-        <w:t xml:space="preserve">          &lt;</w:t>
-      </w:r>
-      <w:proofErr w:type="spellStart"/>
-      <w:r>
-        <w:rPr>
-          <w:rFonts w:ascii="Lucida Console" w:hAnsi="Lucida Console"/>
-          <w:sz w:val="16"/>
-          <w:szCs w:val="16"/>
-          <w:lang w:val="en-US"/>
-        </w:rPr>
-        <w:t>se:elsif</w:t>
-      </w:r>
-      <w:proofErr w:type="spellEnd"/>
-      <w:r>
-        <w:rPr>
-          <w:rFonts w:ascii="Lucida Console" w:hAnsi="Lucida Console"/>
-          <w:sz w:val="16"/>
-          <w:szCs w:val="16"/>
-          <w:lang w:val="en-US"/>
-        </w:rPr>
-        <w:t xml:space="preserve"> test="[DCO].[Flight].[</w:t>
-      </w:r>
-      <w:proofErr w:type="spellStart"/>
-      <w:r>
-        <w:rPr>
-          <w:rFonts w:ascii="Lucida Console" w:hAnsi="Lucida Console"/>
-          <w:sz w:val="16"/>
-          <w:szCs w:val="16"/>
-          <w:lang w:val="en-US"/>
-        </w:rPr>
-        <w:t>Air_Ticket</w:t>
-      </w:r>
-      <w:proofErr w:type="spellEnd"/>
-      <w:r>
-        <w:rPr>
-          <w:rFonts w:ascii="Lucida Console" w:hAnsi="Lucida Console"/>
-          <w:sz w:val="16"/>
-          <w:szCs w:val="16"/>
-          <w:lang w:val="en-US"/>
-        </w:rPr>
-        <w:t>].[</w:t>
-      </w:r>
-      <w:proofErr w:type="spellStart"/>
-      <w:r>
-        <w:rPr>
-          <w:rFonts w:ascii="Lucida Console" w:hAnsi="Lucida Console"/>
-          <w:sz w:val="16"/>
-          <w:szCs w:val="16"/>
-          <w:lang w:val="en-US"/>
-        </w:rPr>
-        <w:t>Return_Date</w:t>
-      </w:r>
-      <w:proofErr w:type="spellEnd"/>
-      <w:r>
-        <w:rPr>
-          <w:rFonts w:ascii="Lucida Console" w:hAnsi="Lucida Console"/>
-          <w:sz w:val="16"/>
-          <w:szCs w:val="16"/>
-          <w:lang w:val="en-US"/>
-        </w:rPr>
-        <w:t>] LESSER-THAN 01/Aug/2010"&gt;</w:t>
-      </w:r>
-    </w:p>
-    <w:p>
-      <w:pPr>
-        <w:ind w:firstLine="0"/>
-        <w:rPr>
-          <w:rFonts w:ascii="Lucida Console" w:hAnsi="Lucida Console"/>
-          <w:sz w:val="16"/>
-          <w:szCs w:val="16"/>
-          <w:lang w:val="en-US"/>
-        </w:rPr>
-      </w:pPr>
-      <w:r>
-        <w:rPr>
-          <w:rFonts w:ascii="Lucida Console" w:hAnsi="Lucida Console"/>
-          <w:sz w:val="16"/>
-          <w:szCs w:val="16"/>
-          <w:lang w:val="en-US"/>
-        </w:rPr>
-        <w:t xml:space="preserve">            &lt;</w:t>
-      </w:r>
-      <w:proofErr w:type="spellStart"/>
-      <w:r>
-        <w:rPr>
-          <w:rFonts w:ascii="Lucida Console" w:hAnsi="Lucida Console"/>
-          <w:sz w:val="16"/>
-          <w:szCs w:val="16"/>
-          <w:lang w:val="en-US"/>
-        </w:rPr>
-        <w:t>se:if</w:t>
-      </w:r>
-      <w:proofErr w:type="spellEnd"/>
-      <w:r>
-        <w:rPr>
-          <w:rFonts w:ascii="Lucida Console" w:hAnsi="Lucida Console"/>
-          <w:sz w:val="16"/>
-          <w:szCs w:val="16"/>
-          <w:lang w:val="en-US"/>
-        </w:rPr>
-        <w:t xml:space="preserve"> test="[DCO].[Flight].[</w:t>
-      </w:r>
-      <w:proofErr w:type="spellStart"/>
-      <w:r>
-        <w:rPr>
-          <w:rFonts w:ascii="Lucida Console" w:hAnsi="Lucida Console"/>
-          <w:sz w:val="16"/>
-          <w:szCs w:val="16"/>
-          <w:lang w:val="en-US"/>
-        </w:rPr>
-        <w:t>Air_Ticket</w:t>
-      </w:r>
-      <w:proofErr w:type="spellEnd"/>
-      <w:r>
-        <w:rPr>
-          <w:rFonts w:ascii="Lucida Console" w:hAnsi="Lucida Console"/>
-          <w:sz w:val="16"/>
-          <w:szCs w:val="16"/>
-          <w:lang w:val="en-US"/>
-        </w:rPr>
-        <w:t>].[</w:t>
-      </w:r>
-      <w:proofErr w:type="spellStart"/>
-      <w:r>
-        <w:rPr>
-          <w:rFonts w:ascii="Lucida Console" w:hAnsi="Lucida Console"/>
-          <w:sz w:val="16"/>
-          <w:szCs w:val="16"/>
-          <w:lang w:val="en-US"/>
-        </w:rPr>
-        <w:t>Return_Date</w:t>
-      </w:r>
-      <w:proofErr w:type="spellEnd"/>
-      <w:r>
-        <w:rPr>
-          <w:rFonts w:ascii="Lucida Console" w:hAnsi="Lucida Console"/>
-          <w:sz w:val="16"/>
-          <w:szCs w:val="16"/>
-          <w:lang w:val="en-US"/>
-        </w:rPr>
-        <w:t>] GREATER-THAN 01/Jan/2005"&gt;</w:t>
-      </w:r>
-    </w:p>
-    <w:p>
-      <w:pPr>
-        <w:ind w:firstLine="0"/>
-        <w:rPr>
-          <w:rFonts w:ascii="Lucida Console" w:hAnsi="Lucida Console"/>
-          <w:sz w:val="16"/>
-          <w:szCs w:val="16"/>
-          <w:lang w:val="en-US"/>
-        </w:rPr>
-      </w:pPr>
-      <w:r>
-        <w:rPr>
-          <w:rFonts w:ascii="Lucida Console" w:hAnsi="Lucida Console"/>
-          <w:sz w:val="16"/>
-          <w:szCs w:val="16"/>
-          <w:lang w:val="en-US"/>
-        </w:rPr>
-        <w:t xml:space="preserve">              &lt;</w:t>
-      </w:r>
-      <w:proofErr w:type="spellStart"/>
-      <w:r>
-        <w:rPr>
-          <w:rFonts w:ascii="Lucida Console" w:hAnsi="Lucida Console"/>
-          <w:sz w:val="16"/>
-          <w:szCs w:val="16"/>
-          <w:lang w:val="en-US"/>
-        </w:rPr>
-        <w:t>se:data</w:t>
-      </w:r>
-      <w:proofErr w:type="spellEnd"/>
-      <w:r>
-        <w:rPr>
-          <w:rFonts w:ascii="Lucida Console" w:hAnsi="Lucida Console"/>
-          <w:sz w:val="16"/>
-          <w:szCs w:val="16"/>
-          <w:lang w:val="en-US"/>
-        </w:rPr>
-        <w:t>&gt;&lt;</w:t>
-      </w:r>
-      <w:proofErr w:type="spellStart"/>
-      <w:r>
-        <w:rPr>
-          <w:rFonts w:ascii="Lucida Console" w:hAnsi="Lucida Console"/>
-          <w:sz w:val="16"/>
-          <w:szCs w:val="16"/>
-          <w:lang w:val="en-US"/>
-        </w:rPr>
-        <w:t>se:tab</w:t>
-      </w:r>
-      <w:proofErr w:type="spellEnd"/>
-      <w:r>
-        <w:rPr>
-          <w:rFonts w:ascii="Lucida Console" w:hAnsi="Lucida Console"/>
-          <w:sz w:val="16"/>
-          <w:szCs w:val="16"/>
-          <w:lang w:val="en-US"/>
-        </w:rPr>
-        <w:t>/&gt;Airfare : &lt;</w:t>
-      </w:r>
-      <w:proofErr w:type="spellStart"/>
-      <w:r>
-        <w:rPr>
-          <w:rFonts w:ascii="Lucida Console" w:hAnsi="Lucida Console"/>
-          <w:sz w:val="16"/>
-          <w:szCs w:val="16"/>
-          <w:lang w:val="en-US"/>
-        </w:rPr>
-        <w:t>se:value</w:t>
-      </w:r>
-      <w:proofErr w:type="spellEnd"/>
-      <w:r>
-        <w:rPr>
-          <w:rFonts w:ascii="Lucida Console" w:hAnsi="Lucida Console"/>
-          <w:sz w:val="16"/>
-          <w:szCs w:val="16"/>
-          <w:lang w:val="en-US"/>
-        </w:rPr>
-        <w:t xml:space="preserve"> select="[DCO].[Flight].[</w:t>
-      </w:r>
-      <w:proofErr w:type="spellStart"/>
-      <w:r>
-        <w:rPr>
-          <w:rFonts w:ascii="Lucida Console" w:hAnsi="Lucida Console"/>
-          <w:sz w:val="16"/>
-          <w:szCs w:val="16"/>
-          <w:lang w:val="en-US"/>
-        </w:rPr>
-        <w:t>Air_Ticket</w:t>
-      </w:r>
-      <w:proofErr w:type="spellEnd"/>
-      <w:r>
-        <w:rPr>
-          <w:rFonts w:ascii="Lucida Console" w:hAnsi="Lucida Console"/>
-          <w:sz w:val="16"/>
-          <w:szCs w:val="16"/>
-          <w:lang w:val="en-US"/>
-        </w:rPr>
-        <w:t>].[Airfare]"/&gt;&lt;/</w:t>
-      </w:r>
-      <w:proofErr w:type="spellStart"/>
-      <w:r>
-        <w:rPr>
-          <w:rFonts w:ascii="Lucida Console" w:hAnsi="Lucida Console"/>
-          <w:sz w:val="16"/>
-          <w:szCs w:val="16"/>
-          <w:lang w:val="en-US"/>
-        </w:rPr>
-        <w:t>se:data</w:t>
-      </w:r>
-      <w:proofErr w:type="spellEnd"/>
-      <w:r>
-        <w:rPr>
-          <w:rFonts w:ascii="Lucida Console" w:hAnsi="Lucida Console"/>
-          <w:sz w:val="16"/>
-          <w:szCs w:val="16"/>
-          <w:lang w:val="en-US"/>
-        </w:rPr>
-        <w:t>&gt;</w:t>
-      </w:r>
-    </w:p>
-    <w:p>
-      <w:pPr>
-        <w:ind w:firstLine="0"/>
-        <w:rPr>
-          <w:rFonts w:ascii="Lucida Console" w:hAnsi="Lucida Console"/>
-          <w:sz w:val="16"/>
-          <w:szCs w:val="16"/>
-          <w:lang w:val="en-US"/>
-        </w:rPr>
-      </w:pPr>
-      <w:r>
-        <w:rPr>
-          <w:rFonts w:ascii="Lucida Console" w:hAnsi="Lucida Console"/>
-          <w:sz w:val="16"/>
-          <w:szCs w:val="16"/>
-          <w:lang w:val="en-US"/>
-        </w:rPr>
-        <w:t xml:space="preserve">              &lt;</w:t>
-      </w:r>
-      <w:proofErr w:type="spellStart"/>
-      <w:r>
-        <w:rPr>
-          <w:rFonts w:ascii="Lucida Console" w:hAnsi="Lucida Console"/>
-          <w:sz w:val="16"/>
-          <w:szCs w:val="16"/>
-          <w:lang w:val="en-US"/>
-        </w:rPr>
-        <w:t>se:data</w:t>
-      </w:r>
-      <w:proofErr w:type="spellEnd"/>
-      <w:r>
-        <w:rPr>
-          <w:rFonts w:ascii="Lucida Console" w:hAnsi="Lucida Console"/>
-          <w:sz w:val="16"/>
-          <w:szCs w:val="16"/>
-          <w:lang w:val="en-US"/>
-        </w:rPr>
-        <w:t>&gt;&lt;</w:t>
-      </w:r>
-      <w:proofErr w:type="spellStart"/>
-      <w:r>
-        <w:rPr>
-          <w:rFonts w:ascii="Lucida Console" w:hAnsi="Lucida Console"/>
-          <w:sz w:val="16"/>
-          <w:szCs w:val="16"/>
-          <w:lang w:val="en-US"/>
-        </w:rPr>
-        <w:t>se:tab</w:t>
-      </w:r>
-      <w:proofErr w:type="spellEnd"/>
-      <w:r>
-        <w:rPr>
-          <w:rFonts w:ascii="Lucida Console" w:hAnsi="Lucida Console"/>
-          <w:sz w:val="16"/>
-          <w:szCs w:val="16"/>
-          <w:lang w:val="en-US"/>
-        </w:rPr>
-        <w:t>/&gt;Total Cost : &lt;</w:t>
-      </w:r>
-      <w:proofErr w:type="spellStart"/>
-      <w:r>
-        <w:rPr>
-          <w:rFonts w:ascii="Lucida Console" w:hAnsi="Lucida Console"/>
-          <w:sz w:val="16"/>
-          <w:szCs w:val="16"/>
-          <w:lang w:val="en-US"/>
-        </w:rPr>
-        <w:t>se:value</w:t>
-      </w:r>
-      <w:proofErr w:type="spellEnd"/>
-      <w:r>
-        <w:rPr>
-          <w:rFonts w:ascii="Lucida Console" w:hAnsi="Lucida Console"/>
-          <w:sz w:val="16"/>
-          <w:szCs w:val="16"/>
-          <w:lang w:val="en-US"/>
-        </w:rPr>
-        <w:t xml:space="preserve"> select="[DCO].[Flight].[</w:t>
-      </w:r>
-      <w:proofErr w:type="spellStart"/>
-      <w:r>
-        <w:rPr>
-          <w:rFonts w:ascii="Lucida Console" w:hAnsi="Lucida Console"/>
-          <w:sz w:val="16"/>
-          <w:szCs w:val="16"/>
-          <w:lang w:val="en-US"/>
-        </w:rPr>
-        <w:t>Air_Ticket</w:t>
-      </w:r>
-      <w:proofErr w:type="spellEnd"/>
-      <w:r>
-        <w:rPr>
-          <w:rFonts w:ascii="Lucida Console" w:hAnsi="Lucida Console"/>
-          <w:sz w:val="16"/>
-          <w:szCs w:val="16"/>
-          <w:lang w:val="en-US"/>
-        </w:rPr>
-        <w:t>].[</w:t>
-      </w:r>
-      <w:proofErr w:type="spellStart"/>
-      <w:r>
-        <w:rPr>
-          <w:rFonts w:ascii="Lucida Console" w:hAnsi="Lucida Console"/>
-          <w:sz w:val="16"/>
-          <w:szCs w:val="16"/>
-          <w:lang w:val="en-US"/>
-        </w:rPr>
-        <w:t>Total_Cost</w:t>
-      </w:r>
-      <w:proofErr w:type="spellEnd"/>
-      <w:r>
-        <w:rPr>
-          <w:rFonts w:ascii="Lucida Console" w:hAnsi="Lucida Console"/>
-          <w:sz w:val="16"/>
-          <w:szCs w:val="16"/>
-          <w:lang w:val="en-US"/>
-        </w:rPr>
-        <w:t>]"/&gt;&lt;/</w:t>
-      </w:r>
-      <w:proofErr w:type="spellStart"/>
-      <w:r>
-        <w:rPr>
-          <w:rFonts w:ascii="Lucida Console" w:hAnsi="Lucida Console"/>
-          <w:sz w:val="16"/>
-          <w:szCs w:val="16"/>
-          <w:lang w:val="en-US"/>
-        </w:rPr>
-        <w:t>se:data</w:t>
-      </w:r>
-      <w:proofErr w:type="spellEnd"/>
-      <w:r>
-        <w:rPr>
-          <w:rFonts w:ascii="Lucida Console" w:hAnsi="Lucida Console"/>
-          <w:sz w:val="16"/>
-          <w:szCs w:val="16"/>
-          <w:lang w:val="en-US"/>
-        </w:rPr>
-        <w:t>&gt;</w:t>
-      </w:r>
-    </w:p>
-    <w:p>
-      <w:pPr>
-        <w:ind w:firstLine="0"/>
-        <w:rPr>
-          <w:rFonts w:ascii="Lucida Console" w:hAnsi="Lucida Console"/>
-          <w:sz w:val="16"/>
-          <w:szCs w:val="16"/>
-          <w:lang w:val="en-US"/>
-        </w:rPr>
-      </w:pPr>
-      <w:r>
-        <w:rPr>
-          <w:rFonts w:ascii="Lucida Console" w:hAnsi="Lucida Console"/>
-          <w:sz w:val="16"/>
-          <w:szCs w:val="16"/>
-          <w:lang w:val="en-US"/>
-        </w:rPr>
-        <w:t xml:space="preserve">            &lt;/</w:t>
-      </w:r>
-      <w:proofErr w:type="spellStart"/>
-      <w:r>
-        <w:rPr>
-          <w:rFonts w:ascii="Lucida Console" w:hAnsi="Lucida Console"/>
-          <w:sz w:val="16"/>
-          <w:szCs w:val="16"/>
-          <w:lang w:val="en-US"/>
-        </w:rPr>
-        <w:t>se:if</w:t>
-      </w:r>
-      <w:proofErr w:type="spellEnd"/>
-      <w:r>
-        <w:rPr>
-          <w:rFonts w:ascii="Lucida Console" w:hAnsi="Lucida Console"/>
-          <w:sz w:val="16"/>
-          <w:szCs w:val="16"/>
-          <w:lang w:val="en-US"/>
-        </w:rPr>
-        <w:t>&gt;</w:t>
-      </w:r>
-    </w:p>
-    <w:p>
-      <w:pPr>
-        <w:ind w:firstLine="0"/>
-        <w:rPr>
-          <w:rFonts w:ascii="Lucida Console" w:hAnsi="Lucida Console"/>
-          <w:sz w:val="16"/>
-          <w:szCs w:val="16"/>
-          <w:lang w:val="en-US"/>
-        </w:rPr>
-      </w:pPr>
-      <w:r>
-        <w:rPr>
-          <w:rFonts w:ascii="Lucida Console" w:hAnsi="Lucida Console"/>
-          <w:sz w:val="16"/>
-          <w:szCs w:val="16"/>
-          <w:lang w:val="en-US"/>
-        </w:rPr>
-        <w:t xml:space="preserve">          &lt;/</w:t>
-      </w:r>
-      <w:proofErr w:type="spellStart"/>
-      <w:r>
-        <w:rPr>
-          <w:rFonts w:ascii="Lucida Console" w:hAnsi="Lucida Console"/>
-          <w:sz w:val="16"/>
-          <w:szCs w:val="16"/>
-          <w:lang w:val="en-US"/>
-        </w:rPr>
-        <w:t>se:elsif</w:t>
-      </w:r>
-      <w:proofErr w:type="spellEnd"/>
-      <w:r>
-        <w:rPr>
-          <w:rFonts w:ascii="Lucida Console" w:hAnsi="Lucida Console"/>
-          <w:sz w:val="16"/>
-          <w:szCs w:val="16"/>
-          <w:lang w:val="en-US"/>
-        </w:rPr>
-        <w:t>&gt;</w:t>
-      </w:r>
-    </w:p>
-    <w:p>
-      <w:pPr>
-        <w:ind w:firstLine="0"/>
-        <w:rPr>
-          <w:rFonts w:ascii="Lucida Console" w:hAnsi="Lucida Console"/>
-          <w:sz w:val="16"/>
-          <w:szCs w:val="16"/>
-          <w:lang w:val="en-US"/>
-        </w:rPr>
-      </w:pPr>
-      <w:r>
-        <w:rPr>
-          <w:rFonts w:ascii="Lucida Console" w:hAnsi="Lucida Console"/>
-          <w:sz w:val="16"/>
-          <w:szCs w:val="16"/>
-          <w:lang w:val="en-US"/>
-        </w:rPr>
-        <w:t xml:space="preserve">        &lt;/</w:t>
-      </w:r>
-      <w:proofErr w:type="spellStart"/>
-      <w:r>
-        <w:rPr>
-          <w:rFonts w:ascii="Lucida Console" w:hAnsi="Lucida Console"/>
-          <w:sz w:val="16"/>
-          <w:szCs w:val="16"/>
-          <w:lang w:val="en-US"/>
-        </w:rPr>
-        <w:t>se:if</w:t>
-      </w:r>
-      <w:proofErr w:type="spellEnd"/>
-      <w:r>
-        <w:rPr>
-          <w:rFonts w:ascii="Lucida Console" w:hAnsi="Lucida Console"/>
-          <w:sz w:val="16"/>
-          <w:szCs w:val="16"/>
-          <w:lang w:val="en-US"/>
-        </w:rPr>
-        <w:t>&gt;</w:t>
-      </w:r>
-    </w:p>
-    <w:p>
-      <w:pPr>
-        <w:ind w:firstLine="0"/>
-        <w:rPr>
-          <w:rFonts w:ascii="Lucida Console" w:hAnsi="Lucida Console"/>
-          <w:sz w:val="16"/>
-          <w:szCs w:val="16"/>
-          <w:lang w:val="en-US"/>
-        </w:rPr>
-      </w:pPr>
-      <w:r>
-        <w:rPr>
-          <w:rFonts w:ascii="Lucida Console" w:hAnsi="Lucida Console"/>
-          <w:sz w:val="16"/>
-          <w:szCs w:val="16"/>
-          <w:lang w:val="en-US"/>
-        </w:rPr>
-        <w:t xml:space="preserve">      &lt;/</w:t>
-      </w:r>
-      <w:proofErr w:type="spellStart"/>
-      <w:r>
-        <w:rPr>
-          <w:rFonts w:ascii="Lucida Console" w:hAnsi="Lucida Console"/>
-          <w:sz w:val="16"/>
-          <w:szCs w:val="16"/>
-          <w:lang w:val="en-US"/>
-        </w:rPr>
-        <w:t>se:if</w:t>
-      </w:r>
-      <w:proofErr w:type="spellEnd"/>
-      <w:r>
-        <w:rPr>
-          <w:rFonts w:ascii="Lucida Console" w:hAnsi="Lucida Console"/>
-          <w:sz w:val="16"/>
-          <w:szCs w:val="16"/>
-          <w:lang w:val="en-US"/>
-        </w:rPr>
-        <w:t>&gt;</w:t>
-      </w:r>
-    </w:p>
-    <w:p>
-      <w:pPr>
-        <w:ind w:firstLine="0"/>
-        <w:rPr>
-          <w:rFonts w:ascii="Lucida Console" w:hAnsi="Lucida Console"/>
-          <w:sz w:val="16"/>
-          <w:szCs w:val="16"/>
-          <w:lang w:val="en-US"/>
-        </w:rPr>
-      </w:pPr>
-      <w:r>
-        <w:rPr>
-          <w:rFonts w:ascii="Lucida Console" w:hAnsi="Lucida Console"/>
-          <w:sz w:val="16"/>
-          <w:szCs w:val="16"/>
-          <w:lang w:val="en-US"/>
-        </w:rPr>
         <w:t xml:space="preserve">    </w:t>
       </w:r>
       <w:r>
@@ -11514,14 +12234,25 @@
         <w:t>&lt;/</w:t>
       </w:r>
       <w:proofErr w:type="spellStart"/>
-      <w:r>
-        <w:rPr>
-          <w:rFonts w:ascii="Lucida Console" w:hAnsi="Lucida Console"/>
-          <w:sz w:val="16"/>
-          <w:szCs w:val="16"/>
-          <w:lang w:val="en-US"/>
-        </w:rPr>
-        <w:t>se:for-each</w:t>
+      <w:proofErr w:type="gramStart"/>
+      <w:r>
+        <w:rPr>
+          <w:rFonts w:ascii="Lucida Console" w:hAnsi="Lucida Console"/>
+          <w:sz w:val="16"/>
+          <w:szCs w:val="16"/>
+          <w:lang w:val="en-US"/>
+        </w:rPr>
+        <w:t>se:for</w:t>
+      </w:r>
+      <w:proofErr w:type="gramEnd"/>
+      <w:r>
+        <w:rPr>
+          <w:rFonts w:ascii="Lucida Console" w:hAnsi="Lucida Console"/>
+          <w:sz w:val="16"/>
+          <w:szCs w:val="16"/>
+          <w:lang w:val="en-US"/>
+        </w:rPr>
+        <w:t>-each</w:t>
       </w:r>
       <w:proofErr w:type="spellEnd"/>
       <w:r>
@@ -11555,14 +12286,25 @@
         <w:t xml:space="preserve">  &lt;/</w:t>
       </w:r>
       <w:proofErr w:type="spellStart"/>
-      <w:r>
-        <w:rPr>
-          <w:rFonts w:ascii="Lucida Console" w:hAnsi="Lucida Console"/>
-          <w:sz w:val="16"/>
-          <w:szCs w:val="16"/>
-          <w:lang w:val="en-US"/>
-        </w:rPr>
-        <w:t>se:for-each</w:t>
+      <w:proofErr w:type="gramStart"/>
+      <w:r>
+        <w:rPr>
+          <w:rFonts w:ascii="Lucida Console" w:hAnsi="Lucida Console"/>
+          <w:sz w:val="16"/>
+          <w:szCs w:val="16"/>
+          <w:lang w:val="en-US"/>
+        </w:rPr>
+        <w:t>se:for</w:t>
+      </w:r>
+      <w:proofErr w:type="gramEnd"/>
+      <w:r>
+        <w:rPr>
+          <w:rFonts w:ascii="Lucida Console" w:hAnsi="Lucida Console"/>
+          <w:sz w:val="16"/>
+          <w:szCs w:val="16"/>
+          <w:lang w:val="en-US"/>
+        </w:rPr>
+        <w:t>-each</w:t>
       </w:r>
       <w:proofErr w:type="spellEnd"/>
       <w:r>
@@ -11595,6 +12337,7 @@
         <w:t>&lt;/</w:t>
       </w:r>
       <w:proofErr w:type="spellStart"/>
+      <w:proofErr w:type="gramStart"/>
       <w:r>
         <w:rPr>
           <w:rFonts w:ascii="Lucida Console" w:hAnsi="Lucida Console"/>
@@ -11605,6 +12348,7 @@
         <w:t>se:smartexport</w:t>
       </w:r>
       <w:proofErr w:type="spellEnd"/>
+      <w:proofErr w:type="gramEnd"/>
       <w:r>
         <w:rPr>
           <w:rFonts w:ascii="Lucida Console" w:hAnsi="Lucida Console"/>
@@ -11726,9 +12470,17 @@
         <w:rPr>
           <w:lang w:val="en-US"/>
         </w:rPr>
-        <w:t>The DCO field references should be of the format [DCO].[</w:t>
-      </w:r>
-      <w:proofErr w:type="spellStart"/>
+        <w:t>The DCO field references should be of the format [DCO</w:t>
+      </w:r>
+      <w:proofErr w:type="gramStart"/>
+      <w:r>
+        <w:rPr>
+          <w:lang w:val="en-US"/>
+        </w:rPr>
+        <w:t>].[</w:t>
+      </w:r>
+      <w:proofErr w:type="spellStart"/>
+      <w:proofErr w:type="gramEnd"/>
       <w:r>
         <w:rPr>
           <w:lang w:val="en-US"/>
@@ -11807,9 +12559,17 @@
         <w:rPr>
           <w:lang w:val="en-US"/>
         </w:rPr>
-        <w:t>, the DCO expression would be [DCO].[</w:t>
-      </w:r>
-      <w:proofErr w:type="spellStart"/>
+        <w:t>, the DCO expression would be [DCO</w:t>
+      </w:r>
+      <w:proofErr w:type="gramStart"/>
+      <w:r>
+        <w:rPr>
+          <w:lang w:val="en-US"/>
+        </w:rPr>
+        <w:t>].[</w:t>
+      </w:r>
+      <w:proofErr w:type="spellStart"/>
+      <w:proofErr w:type="gramEnd"/>
       <w:r>
         <w:rPr>
           <w:lang w:val="en-US"/>
@@ -11999,6 +12759,7 @@
         </w:rPr>
       </w:pPr>
       <w:proofErr w:type="spellStart"/>
+      <w:proofErr w:type="gramStart"/>
       <w:r>
         <w:rPr>
           <w:lang w:val="en-US"/>
@@ -12006,6 +12767,7 @@
         <w:t>document.type</w:t>
       </w:r>
       <w:proofErr w:type="spellEnd"/>
+      <w:proofErr w:type="gramEnd"/>
     </w:p>
     <w:p>
       <w:pPr>
@@ -12017,6 +12779,7 @@
         </w:rPr>
       </w:pPr>
       <w:proofErr w:type="spellStart"/>
+      <w:proofErr w:type="gramStart"/>
       <w:r>
         <w:rPr>
           <w:lang w:val="en-US"/>
@@ -12024,6 +12787,7 @@
         <w:t>page.type</w:t>
       </w:r>
       <w:proofErr w:type="spellEnd"/>
+      <w:proofErr w:type="gramEnd"/>
     </w:p>
     <w:p>
       <w:pPr>
@@ -12061,6 +12825,7 @@
         <w:t xml:space="preserve">, the values for </w:t>
       </w:r>
       <w:proofErr w:type="spellStart"/>
+      <w:proofErr w:type="gramStart"/>
       <w:r>
         <w:rPr>
           <w:lang w:val="en-US"/>
@@ -12068,6 +12833,7 @@
         <w:t>document.type</w:t>
       </w:r>
       <w:proofErr w:type="spellEnd"/>
+      <w:proofErr w:type="gramEnd"/>
       <w:r>
         <w:rPr>
           <w:lang w:val="en-US"/>
@@ -12181,6 +12947,7 @@
         <w:t xml:space="preserve">The value specified against the test attribute of the </w:t>
       </w:r>
       <w:proofErr w:type="spellStart"/>
+      <w:proofErr w:type="gramStart"/>
       <w:r>
         <w:rPr>
           <w:lang w:val="en-US"/>
@@ -12188,6 +12955,7 @@
         <w:t>se:if</w:t>
       </w:r>
       <w:proofErr w:type="spellEnd"/>
+      <w:proofErr w:type="gramEnd"/>
       <w:r>
         <w:rPr>
           <w:lang w:val="en-US"/>
@@ -20777,33 +21545,6 @@
       <w:shd w:val="clear" w:color="auto" w:fill="E1DFDD"/>
     </w:rPr>
   </w:style>
-  <w:style w:type="paragraph" w:styleId="BalloonText">
-    <w:name w:val="Balloon Text"/>
-    <w:basedOn w:val="Normal"/>
-    <w:link w:val="BalloonTextChar"/>
-    <w:uiPriority w:val="99"/>
-    <w:semiHidden/>
-    <w:unhideWhenUsed/>
-    <w:rsid w:val="00292D3B"/>
-    <w:rPr>
-      <w:rFonts w:ascii="Times New Roman" w:hAnsi="Times New Roman" w:cs="Times New Roman"/>
-      <w:sz w:val="18"/>
-      <w:szCs w:val="18"/>
-    </w:rPr>
-  </w:style>
-  <w:style w:type="character" w:customStyle="1" w:styleId="BalloonTextChar">
-    <w:name w:val="Balloon Text Char"/>
-    <w:basedOn w:val="DefaultParagraphFont"/>
-    <w:link w:val="BalloonText"/>
-    <w:uiPriority w:val="99"/>
-    <w:semiHidden/>
-    <w:rsid w:val="00292D3B"/>
-    <w:rPr>
-      <w:rFonts w:ascii="Times New Roman" w:hAnsi="Times New Roman" w:cs="Times New Roman"/>
-      <w:sz w:val="18"/>
-      <w:szCs w:val="18"/>
-    </w:rPr>
-  </w:style>
 </w:styles>
 </file>
 

</xml_diff>